<commit_message>
Successfully ported complete schedule transformation
</commit_message>
<xml_diff>
--- a/final/etl.docx
+++ b/final/etl.docx
@@ -891,23 +891,7 @@
           <w:sz w:val="20"/>
           <w:szCs w:val="20"/>
         </w:rPr>
-        <w:t xml:space="preserve">Schedule data is available from Peter Hicks’ website. Both full and update extracts are downloaded as </w:t>
-      </w:r>
-      <w:proofErr w:type="spellStart"/>
-      <w:r>
-        <w:rPr>
-          <w:sz w:val="20"/>
-          <w:szCs w:val="20"/>
-        </w:rPr>
-        <w:t>gzipped</w:t>
-      </w:r>
-      <w:proofErr w:type="spellEnd"/>
-      <w:r>
-        <w:rPr>
-          <w:sz w:val="20"/>
-          <w:szCs w:val="20"/>
-        </w:rPr>
-        <w:t xml:space="preserve"> files.</w:t>
+        <w:t>Schedule data is available from Peter Hicks’ website. Both full and update extracts are downloaded as gzipped files.</w:t>
       </w:r>
     </w:p>
     <w:p>
@@ -1051,15 +1035,78 @@
         </w:rPr>
         <w:t xml:space="preserve">is available as a zipped CSV from the Department for Transport (DfT). Only the railway nodes are extracted and saved. CORPUS is available from NR as a </w:t>
       </w:r>
-      <w:proofErr w:type="spellStart"/>
-      <w:r>
-        <w:rPr>
-          <w:sz w:val="20"/>
-          <w:szCs w:val="20"/>
-        </w:rPr>
-        <w:t>gzipped</w:t>
-      </w:r>
-      <w:proofErr w:type="spellEnd"/>
+      <w:r>
+        <w:rPr>
+          <w:sz w:val="20"/>
+          <w:szCs w:val="20"/>
+        </w:rPr>
+        <w:t xml:space="preserve">gzipped </w:t>
+      </w:r>
+      <w:r>
+        <w:rPr>
+          <w:sz w:val="20"/>
+          <w:szCs w:val="20"/>
+        </w:rPr>
+        <w:t>JSON.  Only the TIPLOC information is extracted and saved.</w:t>
+      </w:r>
+    </w:p>
+    <w:p>
+      <w:pPr>
+        <w:jc w:val="both"/>
+        <w:rPr>
+          <w:b/>
+          <w:bCs/>
+          <w:sz w:val="20"/>
+          <w:szCs w:val="20"/>
+        </w:rPr>
+      </w:pPr>
+      <w:r>
+        <w:rPr>
+          <w:b/>
+          <w:bCs/>
+          <w:sz w:val="20"/>
+          <w:szCs w:val="20"/>
+        </w:rPr>
+        <w:t>Weather</w:t>
+      </w:r>
+    </w:p>
+    <w:p>
+      <w:pPr>
+        <w:jc w:val="both"/>
+        <w:rPr>
+          <w:sz w:val="20"/>
+          <w:szCs w:val="20"/>
+        </w:rPr>
+      </w:pPr>
+      <w:bookmarkStart w:id="0" w:name="_Hlk35872678"/>
+      <w:r>
+        <w:rPr>
+          <w:sz w:val="20"/>
+          <w:szCs w:val="20"/>
+        </w:rPr>
+        <w:t>This data is available for download</w:t>
+      </w:r>
+      <w:r>
+        <w:rPr>
+          <w:sz w:val="20"/>
+          <w:szCs w:val="20"/>
+        </w:rPr>
+        <w:t xml:space="preserve"> as a CSV file,</w:t>
+      </w:r>
+      <w:r>
+        <w:rPr>
+          <w:sz w:val="20"/>
+          <w:szCs w:val="20"/>
+        </w:rPr>
+        <w:t xml:space="preserve"> via FTP</w:t>
+      </w:r>
+      <w:r>
+        <w:rPr>
+          <w:sz w:val="20"/>
+          <w:szCs w:val="20"/>
+        </w:rPr>
+        <w:t>,</w:t>
+      </w:r>
       <w:r>
         <w:rPr>
           <w:sz w:val="20"/>
@@ -1072,78 +1119,6 @@
           <w:sz w:val="20"/>
           <w:szCs w:val="20"/>
         </w:rPr>
-        <w:t>JSON.  Only the TIPLOC information is extracted and saved.</w:t>
-      </w:r>
-    </w:p>
-    <w:p>
-      <w:pPr>
-        <w:jc w:val="both"/>
-        <w:rPr>
-          <w:b/>
-          <w:bCs/>
-          <w:sz w:val="20"/>
-          <w:szCs w:val="20"/>
-        </w:rPr>
-      </w:pPr>
-      <w:r>
-        <w:rPr>
-          <w:b/>
-          <w:bCs/>
-          <w:sz w:val="20"/>
-          <w:szCs w:val="20"/>
-        </w:rPr>
-        <w:t>Weather</w:t>
-      </w:r>
-    </w:p>
-    <w:p>
-      <w:pPr>
-        <w:jc w:val="both"/>
-        <w:rPr>
-          <w:sz w:val="20"/>
-          <w:szCs w:val="20"/>
-        </w:rPr>
-      </w:pPr>
-      <w:bookmarkStart w:id="0" w:name="_Hlk35872678"/>
-      <w:r>
-        <w:rPr>
-          <w:sz w:val="20"/>
-          <w:szCs w:val="20"/>
-        </w:rPr>
-        <w:t>This data is available for download</w:t>
-      </w:r>
-      <w:r>
-        <w:rPr>
-          <w:sz w:val="20"/>
-          <w:szCs w:val="20"/>
-        </w:rPr>
-        <w:t xml:space="preserve"> as a CSV file,</w:t>
-      </w:r>
-      <w:r>
-        <w:rPr>
-          <w:sz w:val="20"/>
-          <w:szCs w:val="20"/>
-        </w:rPr>
-        <w:t xml:space="preserve"> via FTP</w:t>
-      </w:r>
-      <w:r>
-        <w:rPr>
-          <w:sz w:val="20"/>
-          <w:szCs w:val="20"/>
-        </w:rPr>
-        <w:t>,</w:t>
-      </w:r>
-      <w:r>
-        <w:rPr>
-          <w:sz w:val="20"/>
-          <w:szCs w:val="20"/>
-        </w:rPr>
-        <w:t xml:space="preserve"> </w:t>
-      </w:r>
-      <w:r>
-        <w:rPr>
-          <w:sz w:val="20"/>
-          <w:szCs w:val="20"/>
-        </w:rPr>
         <w:t>CEDA,</w:t>
       </w:r>
       <w:r>
@@ -1174,7 +1149,6 @@
         </w:rPr>
         <w:t xml:space="preserve"> has a </w:t>
       </w:r>
-      <w:proofErr w:type="spellStart"/>
       <w:r>
         <w:rPr>
           <w:i/>
@@ -1184,7 +1158,6 @@
         </w:rPr>
         <w:t>src_id</w:t>
       </w:r>
-      <w:proofErr w:type="spellEnd"/>
       <w:r>
         <w:rPr>
           <w:sz w:val="20"/>
@@ -1248,23 +1221,7 @@
           <w:sz w:val="20"/>
           <w:szCs w:val="20"/>
         </w:rPr>
-        <w:t xml:space="preserve"> as a KMZ file. A KMZ file is a zipped KML (Keyhole </w:t>
-      </w:r>
-      <w:proofErr w:type="spellStart"/>
-      <w:r>
-        <w:rPr>
-          <w:sz w:val="20"/>
-          <w:szCs w:val="20"/>
-        </w:rPr>
-        <w:t>Markup</w:t>
-      </w:r>
-      <w:proofErr w:type="spellEnd"/>
-      <w:r>
-        <w:rPr>
-          <w:sz w:val="20"/>
-          <w:szCs w:val="20"/>
-        </w:rPr>
-        <w:t xml:space="preserve"> Language) file; </w:t>
+        <w:t xml:space="preserve"> as a KMZ file. A KMZ file is a zipped KML (Keyhole Markup Language) file; </w:t>
       </w:r>
       <w:r>
         <w:rPr>
@@ -1278,39 +1235,7 @@
           <w:sz w:val="20"/>
           <w:szCs w:val="20"/>
         </w:rPr>
-        <w:t xml:space="preserve">visualisations. The KML file is parsed using </w:t>
-      </w:r>
-      <w:proofErr w:type="spellStart"/>
-      <w:r>
-        <w:rPr>
-          <w:sz w:val="20"/>
-          <w:szCs w:val="20"/>
-        </w:rPr>
-        <w:t>pykml</w:t>
-      </w:r>
-      <w:proofErr w:type="spellEnd"/>
-      <w:r>
-        <w:rPr>
-          <w:sz w:val="20"/>
-          <w:szCs w:val="20"/>
-        </w:rPr>
-        <w:t xml:space="preserve"> and station metadata using </w:t>
-      </w:r>
-      <w:proofErr w:type="spellStart"/>
-      <w:r>
-        <w:rPr>
-          <w:sz w:val="20"/>
-          <w:szCs w:val="20"/>
-        </w:rPr>
-        <w:t>BeautifulSoup</w:t>
-      </w:r>
-      <w:proofErr w:type="spellEnd"/>
-      <w:r>
-        <w:rPr>
-          <w:sz w:val="20"/>
-          <w:szCs w:val="20"/>
-        </w:rPr>
-        <w:t xml:space="preserve"> to produce a CSV. Some processing is done here: latitudes and longitudes are converted to floats, station IDs to integers, and headers to standard Pythonic form. </w:t>
+        <w:t xml:space="preserve">visualisations. The KML file is parsed using pykml and station metadata using BeautifulSoup to produce a CSV. Some processing is done here: latitudes and longitudes are converted to floats, station IDs to integers, and headers to standard Pythonic form. </w:t>
       </w:r>
     </w:p>
     <w:bookmarkEnd w:id="0"/>
@@ -2073,22 +1998,243 @@
           <w:szCs w:val="24"/>
         </w:rPr>
       </w:pPr>
-      <w:r>
+    </w:p>
+    <w:p>
+      <w:pPr>
+        <w:jc w:val="both"/>
         <w:rPr>
           <w:b/>
           <w:bCs/>
           <w:sz w:val="24"/>
           <w:szCs w:val="24"/>
         </w:rPr>
-        <w:t>Transforming</w:t>
-      </w:r>
-      <w:r>
+      </w:pPr>
+    </w:p>
+    <w:p>
+      <w:pPr>
+        <w:jc w:val="both"/>
         <w:rPr>
           <w:b/>
           <w:bCs/>
           <w:sz w:val="24"/>
           <w:szCs w:val="24"/>
         </w:rPr>
+      </w:pPr>
+    </w:p>
+    <w:p>
+      <w:pPr>
+        <w:jc w:val="both"/>
+        <w:rPr>
+          <w:b/>
+          <w:bCs/>
+          <w:sz w:val="24"/>
+          <w:szCs w:val="24"/>
+        </w:rPr>
+      </w:pPr>
+    </w:p>
+    <w:p>
+      <w:pPr>
+        <w:jc w:val="both"/>
+        <w:rPr>
+          <w:b/>
+          <w:bCs/>
+          <w:sz w:val="24"/>
+          <w:szCs w:val="24"/>
+        </w:rPr>
+      </w:pPr>
+    </w:p>
+    <w:p>
+      <w:pPr>
+        <w:jc w:val="both"/>
+        <w:rPr>
+          <w:b/>
+          <w:bCs/>
+          <w:sz w:val="24"/>
+          <w:szCs w:val="24"/>
+        </w:rPr>
+      </w:pPr>
+    </w:p>
+    <w:p>
+      <w:pPr>
+        <w:jc w:val="both"/>
+        <w:rPr>
+          <w:b/>
+          <w:bCs/>
+          <w:sz w:val="24"/>
+          <w:szCs w:val="24"/>
+        </w:rPr>
+      </w:pPr>
+    </w:p>
+    <w:p>
+      <w:pPr>
+        <w:jc w:val="both"/>
+        <w:rPr>
+          <w:b/>
+          <w:bCs/>
+          <w:sz w:val="24"/>
+          <w:szCs w:val="24"/>
+        </w:rPr>
+      </w:pPr>
+    </w:p>
+    <w:p>
+      <w:pPr>
+        <w:jc w:val="both"/>
+        <w:rPr>
+          <w:b/>
+          <w:bCs/>
+          <w:sz w:val="24"/>
+          <w:szCs w:val="24"/>
+        </w:rPr>
+      </w:pPr>
+    </w:p>
+    <w:p>
+      <w:pPr>
+        <w:jc w:val="both"/>
+        <w:rPr>
+          <w:b/>
+          <w:bCs/>
+          <w:sz w:val="24"/>
+          <w:szCs w:val="24"/>
+        </w:rPr>
+      </w:pPr>
+    </w:p>
+    <w:p>
+      <w:pPr>
+        <w:jc w:val="both"/>
+        <w:rPr>
+          <w:b/>
+          <w:bCs/>
+          <w:sz w:val="24"/>
+          <w:szCs w:val="24"/>
+        </w:rPr>
+      </w:pPr>
+    </w:p>
+    <w:p>
+      <w:pPr>
+        <w:jc w:val="both"/>
+        <w:rPr>
+          <w:b/>
+          <w:bCs/>
+          <w:sz w:val="24"/>
+          <w:szCs w:val="24"/>
+        </w:rPr>
+      </w:pPr>
+    </w:p>
+    <w:p>
+      <w:pPr>
+        <w:jc w:val="both"/>
+        <w:rPr>
+          <w:b/>
+          <w:bCs/>
+          <w:sz w:val="24"/>
+          <w:szCs w:val="24"/>
+        </w:rPr>
+      </w:pPr>
+    </w:p>
+    <w:p>
+      <w:pPr>
+        <w:jc w:val="both"/>
+        <w:rPr>
+          <w:b/>
+          <w:bCs/>
+          <w:sz w:val="24"/>
+          <w:szCs w:val="24"/>
+        </w:rPr>
+      </w:pPr>
+    </w:p>
+    <w:p>
+      <w:pPr>
+        <w:jc w:val="both"/>
+        <w:rPr>
+          <w:b/>
+          <w:bCs/>
+          <w:sz w:val="24"/>
+          <w:szCs w:val="24"/>
+        </w:rPr>
+      </w:pPr>
+    </w:p>
+    <w:p>
+      <w:pPr>
+        <w:jc w:val="both"/>
+        <w:rPr>
+          <w:b/>
+          <w:bCs/>
+          <w:sz w:val="24"/>
+          <w:szCs w:val="24"/>
+        </w:rPr>
+      </w:pPr>
+    </w:p>
+    <w:p>
+      <w:pPr>
+        <w:jc w:val="both"/>
+        <w:rPr>
+          <w:b/>
+          <w:bCs/>
+          <w:sz w:val="24"/>
+          <w:szCs w:val="24"/>
+        </w:rPr>
+      </w:pPr>
+    </w:p>
+    <w:p>
+      <w:pPr>
+        <w:jc w:val="both"/>
+        <w:rPr>
+          <w:b/>
+          <w:bCs/>
+          <w:sz w:val="24"/>
+          <w:szCs w:val="24"/>
+        </w:rPr>
+      </w:pPr>
+    </w:p>
+    <w:p>
+      <w:pPr>
+        <w:jc w:val="both"/>
+        <w:rPr>
+          <w:b/>
+          <w:bCs/>
+          <w:sz w:val="24"/>
+          <w:szCs w:val="24"/>
+        </w:rPr>
+      </w:pPr>
+    </w:p>
+    <w:p>
+      <w:pPr>
+        <w:jc w:val="both"/>
+        <w:rPr>
+          <w:b/>
+          <w:bCs/>
+          <w:sz w:val="24"/>
+          <w:szCs w:val="24"/>
+        </w:rPr>
+      </w:pPr>
+    </w:p>
+    <w:p>
+      <w:pPr>
+        <w:jc w:val="both"/>
+        <w:rPr>
+          <w:b/>
+          <w:bCs/>
+          <w:sz w:val="24"/>
+          <w:szCs w:val="24"/>
+        </w:rPr>
+      </w:pPr>
+      <w:r>
+        <w:rPr>
+          <w:b/>
+          <w:bCs/>
+          <w:sz w:val="24"/>
+          <w:szCs w:val="24"/>
+        </w:rPr>
+        <w:lastRenderedPageBreak/>
+        <w:t>Transforming</w:t>
+      </w:r>
+      <w:r>
+        <w:rPr>
+          <w:b/>
+          <w:bCs/>
+          <w:sz w:val="24"/>
+          <w:szCs w:val="24"/>
+        </w:rPr>
         <w:t xml:space="preserve"> schedules</w:t>
       </w:r>
     </w:p>
@@ -2139,7 +2285,6 @@
         </w:rPr>
         <w:t xml:space="preserve"> in question – as defined by </w:t>
       </w:r>
-      <w:proofErr w:type="spellStart"/>
       <w:r>
         <w:rPr>
           <w:i/>
@@ -2149,7 +2294,6 @@
         </w:rPr>
         <w:t>days_run</w:t>
       </w:r>
-      <w:proofErr w:type="spellEnd"/>
       <w:r>
         <w:rPr>
           <w:sz w:val="20"/>
@@ -2157,7 +2301,6 @@
         </w:rPr>
         <w:t xml:space="preserve"> – can be discarded, as well as those with a start date in the future. From those remaining, the schedule with the lowest </w:t>
       </w:r>
-      <w:proofErr w:type="spellStart"/>
       <w:r>
         <w:rPr>
           <w:i/>
@@ -2167,7 +2310,6 @@
         </w:rPr>
         <w:t>stp_indicator</w:t>
       </w:r>
-      <w:proofErr w:type="spellEnd"/>
       <w:r>
         <w:rPr>
           <w:sz w:val="20"/>
@@ -2190,6 +2332,2057 @@
           <w:szCs w:val="20"/>
         </w:rPr>
         <w:t xml:space="preserve">To get the correct train for each day, a </w:t>
+      </w:r>
+    </w:p>
+    <w:p>
+      <w:pPr>
+        <w:jc w:val="both"/>
+        <w:rPr>
+          <w:sz w:val="20"/>
+          <w:szCs w:val="20"/>
+        </w:rPr>
+      </w:pPr>
+      <w:r>
+        <w:rPr>
+          <w:sz w:val="20"/>
+          <w:szCs w:val="20"/>
+        </w:rPr>
+        <w:t xml:space="preserve">Each schedule is a CIF file. CIF is obsolete </w:t>
+      </w:r>
+    </w:p>
+    <w:p>
+      <w:pPr>
+        <w:jc w:val="both"/>
+        <w:rPr>
+          <w:sz w:val="20"/>
+          <w:szCs w:val="20"/>
+        </w:rPr>
+      </w:pPr>
+      <w:r>
+        <w:rPr>
+          <w:sz w:val="20"/>
+          <w:szCs w:val="20"/>
+        </w:rPr>
+        <w:t>Each type of point</w:t>
+      </w:r>
+      <w:r>
+        <w:rPr>
+          <w:sz w:val="20"/>
+          <w:szCs w:val="20"/>
+        </w:rPr>
+        <w:t xml:space="preserve"> (LO, LI, and LT)</w:t>
+      </w:r>
+      <w:r>
+        <w:rPr>
+          <w:sz w:val="20"/>
+          <w:szCs w:val="20"/>
+        </w:rPr>
+        <w:t xml:space="preserve"> is standardised </w:t>
+      </w:r>
+      <w:r>
+        <w:rPr>
+          <w:sz w:val="20"/>
+          <w:szCs w:val="20"/>
+        </w:rPr>
+        <w:t>into a common location format, L.</w:t>
+      </w:r>
+    </w:p>
+    <w:p>
+      <w:pPr>
+        <w:jc w:val="both"/>
+        <w:rPr>
+          <w:sz w:val="20"/>
+          <w:szCs w:val="20"/>
+        </w:rPr>
+      </w:pPr>
+    </w:p>
+    <w:tbl>
+      <w:tblPr>
+        <w:tblStyle w:val="TableGrid"/>
+        <w:tblW w:w="0" w:type="auto"/>
+        <w:tblLook w:val="04A0" w:firstRow="1" w:lastRow="0" w:firstColumn="1" w:lastColumn="0" w:noHBand="0" w:noVBand="1"/>
+      </w:tblPr>
+      <w:tblGrid>
+        <w:gridCol w:w="2182"/>
+        <w:gridCol w:w="436"/>
+        <w:gridCol w:w="354"/>
+        <w:gridCol w:w="425"/>
+        <w:gridCol w:w="5619"/>
+      </w:tblGrid>
+      <w:tr>
+        <w:tc>
+          <w:tcPr>
+            <w:tcW w:w="2182" w:type="dxa"/>
+          </w:tcPr>
+          <w:p>
+            <w:pPr>
+              <w:jc w:val="both"/>
+              <w:rPr>
+                <w:sz w:val="20"/>
+                <w:szCs w:val="20"/>
+              </w:rPr>
+            </w:pPr>
+          </w:p>
+        </w:tc>
+        <w:tc>
+          <w:tcPr>
+            <w:tcW w:w="436" w:type="dxa"/>
+          </w:tcPr>
+          <w:p>
+            <w:pPr>
+              <w:jc w:val="both"/>
+              <w:rPr>
+                <w:b/>
+                <w:bCs/>
+                <w:sz w:val="20"/>
+                <w:szCs w:val="20"/>
+              </w:rPr>
+            </w:pPr>
+            <w:r>
+              <w:rPr>
+                <w:b/>
+                <w:bCs/>
+                <w:sz w:val="20"/>
+                <w:szCs w:val="20"/>
+              </w:rPr>
+              <w:t>LO</w:t>
+            </w:r>
+          </w:p>
+        </w:tc>
+        <w:tc>
+          <w:tcPr>
+            <w:tcW w:w="354" w:type="dxa"/>
+          </w:tcPr>
+          <w:p>
+            <w:pPr>
+              <w:jc w:val="both"/>
+              <w:rPr>
+                <w:b/>
+                <w:bCs/>
+                <w:sz w:val="20"/>
+                <w:szCs w:val="20"/>
+              </w:rPr>
+            </w:pPr>
+            <w:r>
+              <w:rPr>
+                <w:b/>
+                <w:bCs/>
+                <w:sz w:val="20"/>
+                <w:szCs w:val="20"/>
+              </w:rPr>
+              <w:t>LI</w:t>
+            </w:r>
+          </w:p>
+        </w:tc>
+        <w:tc>
+          <w:tcPr>
+            <w:tcW w:w="425" w:type="dxa"/>
+          </w:tcPr>
+          <w:p>
+            <w:pPr>
+              <w:jc w:val="both"/>
+              <w:rPr>
+                <w:b/>
+                <w:bCs/>
+                <w:sz w:val="20"/>
+                <w:szCs w:val="20"/>
+              </w:rPr>
+            </w:pPr>
+            <w:r>
+              <w:rPr>
+                <w:b/>
+                <w:bCs/>
+                <w:sz w:val="20"/>
+                <w:szCs w:val="20"/>
+              </w:rPr>
+              <w:t>LT</w:t>
+            </w:r>
+          </w:p>
+        </w:tc>
+        <w:tc>
+          <w:tcPr>
+            <w:tcW w:w="5619" w:type="dxa"/>
+          </w:tcPr>
+          <w:p>
+            <w:pPr>
+              <w:jc w:val="both"/>
+              <w:rPr>
+                <w:b/>
+                <w:bCs/>
+                <w:sz w:val="20"/>
+                <w:szCs w:val="20"/>
+              </w:rPr>
+            </w:pPr>
+            <w:r>
+              <w:rPr>
+                <w:b/>
+                <w:bCs/>
+                <w:sz w:val="20"/>
+                <w:szCs w:val="20"/>
+              </w:rPr>
+              <w:t>Description</w:t>
+            </w:r>
+          </w:p>
+        </w:tc>
+      </w:tr>
+      <w:tr>
+        <w:tc>
+          <w:tcPr>
+            <w:tcW w:w="2182" w:type="dxa"/>
+          </w:tcPr>
+          <w:p>
+            <w:pPr>
+              <w:jc w:val="both"/>
+              <w:rPr>
+                <w:i/>
+                <w:iCs/>
+                <w:sz w:val="20"/>
+                <w:szCs w:val="20"/>
+              </w:rPr>
+            </w:pPr>
+            <w:r>
+              <w:rPr>
+                <w:i/>
+                <w:iCs/>
+                <w:sz w:val="20"/>
+                <w:szCs w:val="20"/>
+              </w:rPr>
+              <w:t>t</w:t>
+            </w:r>
+            <w:r>
+              <w:rPr>
+                <w:i/>
+                <w:iCs/>
+                <w:sz w:val="20"/>
+                <w:szCs w:val="20"/>
+              </w:rPr>
+              <w:t>ype</w:t>
+            </w:r>
+          </w:p>
+        </w:tc>
+        <w:tc>
+          <w:tcPr>
+            <w:tcW w:w="436" w:type="dxa"/>
+          </w:tcPr>
+          <w:p>
+            <w:pPr>
+              <w:jc w:val="both"/>
+              <w:rPr>
+                <w:sz w:val="20"/>
+                <w:szCs w:val="20"/>
+              </w:rPr>
+            </w:pPr>
+            <w:r>
+              <w:rPr>
+                <w:sz w:val="20"/>
+                <w:szCs w:val="20"/>
+              </w:rPr>
+              <w:t>Y</w:t>
+            </w:r>
+          </w:p>
+        </w:tc>
+        <w:tc>
+          <w:tcPr>
+            <w:tcW w:w="354" w:type="dxa"/>
+          </w:tcPr>
+          <w:p>
+            <w:pPr>
+              <w:jc w:val="both"/>
+              <w:rPr>
+                <w:sz w:val="20"/>
+                <w:szCs w:val="20"/>
+              </w:rPr>
+            </w:pPr>
+            <w:r>
+              <w:rPr>
+                <w:sz w:val="20"/>
+                <w:szCs w:val="20"/>
+              </w:rPr>
+              <w:t>Y</w:t>
+            </w:r>
+          </w:p>
+        </w:tc>
+        <w:tc>
+          <w:tcPr>
+            <w:tcW w:w="425" w:type="dxa"/>
+          </w:tcPr>
+          <w:p>
+            <w:pPr>
+              <w:jc w:val="both"/>
+              <w:rPr>
+                <w:sz w:val="20"/>
+                <w:szCs w:val="20"/>
+              </w:rPr>
+            </w:pPr>
+            <w:r>
+              <w:rPr>
+                <w:sz w:val="20"/>
+                <w:szCs w:val="20"/>
+              </w:rPr>
+              <w:t>Y</w:t>
+            </w:r>
+          </w:p>
+        </w:tc>
+        <w:tc>
+          <w:tcPr>
+            <w:tcW w:w="5619" w:type="dxa"/>
+          </w:tcPr>
+          <w:p>
+            <w:pPr>
+              <w:jc w:val="both"/>
+              <w:rPr>
+                <w:sz w:val="20"/>
+                <w:szCs w:val="20"/>
+              </w:rPr>
+            </w:pPr>
+            <w:r>
+              <w:rPr>
+                <w:sz w:val="20"/>
+                <w:szCs w:val="20"/>
+              </w:rPr>
+              <w:t>Point type. Either LO (origin), LI (intermediate), or LT (terminus)</w:t>
+            </w:r>
+          </w:p>
+        </w:tc>
+      </w:tr>
+      <w:tr>
+        <w:tc>
+          <w:tcPr>
+            <w:tcW w:w="2182" w:type="dxa"/>
+          </w:tcPr>
+          <w:p>
+            <w:pPr>
+              <w:jc w:val="both"/>
+              <w:rPr>
+                <w:i/>
+                <w:iCs/>
+                <w:sz w:val="20"/>
+                <w:szCs w:val="20"/>
+              </w:rPr>
+            </w:pPr>
+            <w:r>
+              <w:rPr>
+                <w:i/>
+                <w:iCs/>
+                <w:sz w:val="20"/>
+                <w:szCs w:val="20"/>
+              </w:rPr>
+              <w:t>l</w:t>
+            </w:r>
+            <w:r>
+              <w:rPr>
+                <w:i/>
+                <w:iCs/>
+                <w:sz w:val="20"/>
+                <w:szCs w:val="20"/>
+              </w:rPr>
+              <w:t>ocation</w:t>
+            </w:r>
+          </w:p>
+        </w:tc>
+        <w:tc>
+          <w:tcPr>
+            <w:tcW w:w="436" w:type="dxa"/>
+          </w:tcPr>
+          <w:p>
+            <w:pPr>
+              <w:jc w:val="both"/>
+              <w:rPr>
+                <w:sz w:val="20"/>
+                <w:szCs w:val="20"/>
+              </w:rPr>
+            </w:pPr>
+            <w:r>
+              <w:rPr>
+                <w:sz w:val="20"/>
+                <w:szCs w:val="20"/>
+              </w:rPr>
+              <w:t>Y</w:t>
+            </w:r>
+          </w:p>
+        </w:tc>
+        <w:tc>
+          <w:tcPr>
+            <w:tcW w:w="354" w:type="dxa"/>
+          </w:tcPr>
+          <w:p>
+            <w:pPr>
+              <w:jc w:val="both"/>
+              <w:rPr>
+                <w:sz w:val="20"/>
+                <w:szCs w:val="20"/>
+              </w:rPr>
+            </w:pPr>
+            <w:r>
+              <w:rPr>
+                <w:sz w:val="20"/>
+                <w:szCs w:val="20"/>
+              </w:rPr>
+              <w:t>Y</w:t>
+            </w:r>
+          </w:p>
+        </w:tc>
+        <w:tc>
+          <w:tcPr>
+            <w:tcW w:w="425" w:type="dxa"/>
+          </w:tcPr>
+          <w:p>
+            <w:pPr>
+              <w:jc w:val="both"/>
+              <w:rPr>
+                <w:sz w:val="20"/>
+                <w:szCs w:val="20"/>
+              </w:rPr>
+            </w:pPr>
+            <w:r>
+              <w:rPr>
+                <w:sz w:val="20"/>
+                <w:szCs w:val="20"/>
+              </w:rPr>
+              <w:t>Y</w:t>
+            </w:r>
+          </w:p>
+        </w:tc>
+        <w:tc>
+          <w:tcPr>
+            <w:tcW w:w="5619" w:type="dxa"/>
+          </w:tcPr>
+          <w:p>
+            <w:pPr>
+              <w:jc w:val="both"/>
+              <w:rPr>
+                <w:sz w:val="20"/>
+                <w:szCs w:val="20"/>
+              </w:rPr>
+            </w:pPr>
+            <w:r>
+              <w:rPr>
+                <w:sz w:val="20"/>
+                <w:szCs w:val="20"/>
+              </w:rPr>
+              <w:t>Location. A TIPLOC</w:t>
+            </w:r>
+          </w:p>
+        </w:tc>
+      </w:tr>
+      <w:tr>
+        <w:tc>
+          <w:tcPr>
+            <w:tcW w:w="2182" w:type="dxa"/>
+          </w:tcPr>
+          <w:p>
+            <w:pPr>
+              <w:jc w:val="both"/>
+              <w:rPr>
+                <w:i/>
+                <w:iCs/>
+                <w:sz w:val="20"/>
+                <w:szCs w:val="20"/>
+              </w:rPr>
+            </w:pPr>
+            <w:r>
+              <w:rPr>
+                <w:i/>
+                <w:iCs/>
+                <w:sz w:val="20"/>
+                <w:szCs w:val="20"/>
+              </w:rPr>
+              <w:t>suffix</w:t>
+            </w:r>
+          </w:p>
+        </w:tc>
+        <w:tc>
+          <w:tcPr>
+            <w:tcW w:w="436" w:type="dxa"/>
+          </w:tcPr>
+          <w:p>
+            <w:pPr>
+              <w:jc w:val="both"/>
+              <w:rPr>
+                <w:sz w:val="20"/>
+                <w:szCs w:val="20"/>
+              </w:rPr>
+            </w:pPr>
+            <w:r>
+              <w:rPr>
+                <w:sz w:val="20"/>
+                <w:szCs w:val="20"/>
+              </w:rPr>
+              <w:t>Y</w:t>
+            </w:r>
+          </w:p>
+        </w:tc>
+        <w:tc>
+          <w:tcPr>
+            <w:tcW w:w="354" w:type="dxa"/>
+          </w:tcPr>
+          <w:p>
+            <w:pPr>
+              <w:jc w:val="both"/>
+              <w:rPr>
+                <w:sz w:val="20"/>
+                <w:szCs w:val="20"/>
+              </w:rPr>
+            </w:pPr>
+            <w:r>
+              <w:rPr>
+                <w:sz w:val="20"/>
+                <w:szCs w:val="20"/>
+              </w:rPr>
+              <w:t>Y</w:t>
+            </w:r>
+          </w:p>
+        </w:tc>
+        <w:tc>
+          <w:tcPr>
+            <w:tcW w:w="425" w:type="dxa"/>
+          </w:tcPr>
+          <w:p>
+            <w:pPr>
+              <w:jc w:val="both"/>
+              <w:rPr>
+                <w:sz w:val="20"/>
+                <w:szCs w:val="20"/>
+              </w:rPr>
+            </w:pPr>
+            <w:r>
+              <w:rPr>
+                <w:sz w:val="20"/>
+                <w:szCs w:val="20"/>
+              </w:rPr>
+              <w:t>Y</w:t>
+            </w:r>
+          </w:p>
+        </w:tc>
+        <w:tc>
+          <w:tcPr>
+            <w:tcW w:w="5619" w:type="dxa"/>
+          </w:tcPr>
+          <w:p>
+            <w:pPr>
+              <w:jc w:val="both"/>
+              <w:rPr>
+                <w:sz w:val="20"/>
+                <w:szCs w:val="20"/>
+              </w:rPr>
+            </w:pPr>
+            <w:r>
+              <w:rPr>
+                <w:sz w:val="20"/>
+                <w:szCs w:val="20"/>
+              </w:rPr>
+              <w:t>The number of times the location TIPLOC has appeared</w:t>
+            </w:r>
+          </w:p>
+        </w:tc>
+      </w:tr>
+      <w:tr>
+        <w:tc>
+          <w:tcPr>
+            <w:tcW w:w="2182" w:type="dxa"/>
+          </w:tcPr>
+          <w:p>
+            <w:pPr>
+              <w:jc w:val="both"/>
+              <w:rPr>
+                <w:i/>
+                <w:iCs/>
+                <w:sz w:val="20"/>
+                <w:szCs w:val="20"/>
+              </w:rPr>
+            </w:pPr>
+            <w:r>
+              <w:rPr>
+                <w:i/>
+                <w:iCs/>
+                <w:sz w:val="20"/>
+                <w:szCs w:val="20"/>
+              </w:rPr>
+              <w:t>sta</w:t>
+            </w:r>
+          </w:p>
+        </w:tc>
+        <w:tc>
+          <w:tcPr>
+            <w:tcW w:w="436" w:type="dxa"/>
+          </w:tcPr>
+          <w:p>
+            <w:pPr>
+              <w:jc w:val="both"/>
+              <w:rPr>
+                <w:sz w:val="20"/>
+                <w:szCs w:val="20"/>
+              </w:rPr>
+            </w:pPr>
+          </w:p>
+        </w:tc>
+        <w:tc>
+          <w:tcPr>
+            <w:tcW w:w="354" w:type="dxa"/>
+          </w:tcPr>
+          <w:p>
+            <w:pPr>
+              <w:jc w:val="both"/>
+              <w:rPr>
+                <w:sz w:val="20"/>
+                <w:szCs w:val="20"/>
+              </w:rPr>
+            </w:pPr>
+            <w:r>
+              <w:rPr>
+                <w:sz w:val="20"/>
+                <w:szCs w:val="20"/>
+              </w:rPr>
+              <w:t>Y</w:t>
+            </w:r>
+          </w:p>
+        </w:tc>
+        <w:tc>
+          <w:tcPr>
+            <w:tcW w:w="425" w:type="dxa"/>
+          </w:tcPr>
+          <w:p>
+            <w:pPr>
+              <w:jc w:val="both"/>
+              <w:rPr>
+                <w:sz w:val="20"/>
+                <w:szCs w:val="20"/>
+              </w:rPr>
+            </w:pPr>
+            <w:r>
+              <w:rPr>
+                <w:sz w:val="20"/>
+                <w:szCs w:val="20"/>
+              </w:rPr>
+              <w:t>Y</w:t>
+            </w:r>
+          </w:p>
+        </w:tc>
+        <w:tc>
+          <w:tcPr>
+            <w:tcW w:w="5619" w:type="dxa"/>
+          </w:tcPr>
+          <w:p>
+            <w:pPr>
+              <w:jc w:val="both"/>
+              <w:rPr>
+                <w:sz w:val="20"/>
+                <w:szCs w:val="20"/>
+              </w:rPr>
+            </w:pPr>
+            <w:r>
+              <w:rPr>
+                <w:sz w:val="20"/>
+                <w:szCs w:val="20"/>
+              </w:rPr>
+              <w:t>Scheduled time of arrival</w:t>
+            </w:r>
+          </w:p>
+        </w:tc>
+      </w:tr>
+      <w:tr>
+        <w:tc>
+          <w:tcPr>
+            <w:tcW w:w="2182" w:type="dxa"/>
+          </w:tcPr>
+          <w:p>
+            <w:pPr>
+              <w:jc w:val="both"/>
+              <w:rPr>
+                <w:i/>
+                <w:iCs/>
+                <w:sz w:val="20"/>
+                <w:szCs w:val="20"/>
+              </w:rPr>
+            </w:pPr>
+            <w:r>
+              <w:rPr>
+                <w:i/>
+                <w:iCs/>
+                <w:sz w:val="20"/>
+                <w:szCs w:val="20"/>
+              </w:rPr>
+              <w:t>std</w:t>
+            </w:r>
+          </w:p>
+        </w:tc>
+        <w:tc>
+          <w:tcPr>
+            <w:tcW w:w="436" w:type="dxa"/>
+          </w:tcPr>
+          <w:p>
+            <w:pPr>
+              <w:jc w:val="both"/>
+              <w:rPr>
+                <w:sz w:val="20"/>
+                <w:szCs w:val="20"/>
+              </w:rPr>
+            </w:pPr>
+            <w:r>
+              <w:rPr>
+                <w:sz w:val="20"/>
+                <w:szCs w:val="20"/>
+              </w:rPr>
+              <w:t>Y</w:t>
+            </w:r>
+          </w:p>
+        </w:tc>
+        <w:tc>
+          <w:tcPr>
+            <w:tcW w:w="354" w:type="dxa"/>
+          </w:tcPr>
+          <w:p>
+            <w:pPr>
+              <w:jc w:val="both"/>
+              <w:rPr>
+                <w:sz w:val="20"/>
+                <w:szCs w:val="20"/>
+              </w:rPr>
+            </w:pPr>
+            <w:r>
+              <w:rPr>
+                <w:sz w:val="20"/>
+                <w:szCs w:val="20"/>
+              </w:rPr>
+              <w:t>Y</w:t>
+            </w:r>
+          </w:p>
+        </w:tc>
+        <w:tc>
+          <w:tcPr>
+            <w:tcW w:w="425" w:type="dxa"/>
+          </w:tcPr>
+          <w:p>
+            <w:pPr>
+              <w:jc w:val="both"/>
+              <w:rPr>
+                <w:sz w:val="20"/>
+                <w:szCs w:val="20"/>
+              </w:rPr>
+            </w:pPr>
+          </w:p>
+        </w:tc>
+        <w:tc>
+          <w:tcPr>
+            <w:tcW w:w="5619" w:type="dxa"/>
+          </w:tcPr>
+          <w:p>
+            <w:pPr>
+              <w:jc w:val="both"/>
+              <w:rPr>
+                <w:sz w:val="20"/>
+                <w:szCs w:val="20"/>
+              </w:rPr>
+            </w:pPr>
+            <w:r>
+              <w:rPr>
+                <w:sz w:val="20"/>
+                <w:szCs w:val="20"/>
+              </w:rPr>
+              <w:t>Scheduled time of departure</w:t>
+            </w:r>
+          </w:p>
+        </w:tc>
+      </w:tr>
+      <w:tr>
+        <w:tc>
+          <w:tcPr>
+            <w:tcW w:w="2182" w:type="dxa"/>
+          </w:tcPr>
+          <w:p>
+            <w:pPr>
+              <w:jc w:val="both"/>
+              <w:rPr>
+                <w:i/>
+                <w:iCs/>
+                <w:sz w:val="20"/>
+                <w:szCs w:val="20"/>
+              </w:rPr>
+            </w:pPr>
+            <w:r>
+              <w:rPr>
+                <w:i/>
+                <w:iCs/>
+                <w:sz w:val="20"/>
+                <w:szCs w:val="20"/>
+              </w:rPr>
+              <w:t>stp</w:t>
+            </w:r>
+          </w:p>
+        </w:tc>
+        <w:tc>
+          <w:tcPr>
+            <w:tcW w:w="436" w:type="dxa"/>
+          </w:tcPr>
+          <w:p>
+            <w:pPr>
+              <w:jc w:val="both"/>
+              <w:rPr>
+                <w:sz w:val="20"/>
+                <w:szCs w:val="20"/>
+              </w:rPr>
+            </w:pPr>
+          </w:p>
+        </w:tc>
+        <w:tc>
+          <w:tcPr>
+            <w:tcW w:w="354" w:type="dxa"/>
+          </w:tcPr>
+          <w:p>
+            <w:pPr>
+              <w:jc w:val="both"/>
+              <w:rPr>
+                <w:sz w:val="20"/>
+                <w:szCs w:val="20"/>
+              </w:rPr>
+            </w:pPr>
+            <w:r>
+              <w:rPr>
+                <w:sz w:val="20"/>
+                <w:szCs w:val="20"/>
+              </w:rPr>
+              <w:t>Y</w:t>
+            </w:r>
+          </w:p>
+        </w:tc>
+        <w:tc>
+          <w:tcPr>
+            <w:tcW w:w="425" w:type="dxa"/>
+          </w:tcPr>
+          <w:p>
+            <w:pPr>
+              <w:jc w:val="both"/>
+              <w:rPr>
+                <w:sz w:val="20"/>
+                <w:szCs w:val="20"/>
+              </w:rPr>
+            </w:pPr>
+          </w:p>
+        </w:tc>
+        <w:tc>
+          <w:tcPr>
+            <w:tcW w:w="5619" w:type="dxa"/>
+          </w:tcPr>
+          <w:p>
+            <w:pPr>
+              <w:jc w:val="both"/>
+              <w:rPr>
+                <w:sz w:val="20"/>
+                <w:szCs w:val="20"/>
+              </w:rPr>
+            </w:pPr>
+            <w:r>
+              <w:rPr>
+                <w:sz w:val="20"/>
+                <w:szCs w:val="20"/>
+              </w:rPr>
+              <w:t>Scheduled time of pass</w:t>
+            </w:r>
+          </w:p>
+        </w:tc>
+      </w:tr>
+      <w:tr>
+        <w:tc>
+          <w:tcPr>
+            <w:tcW w:w="2182" w:type="dxa"/>
+          </w:tcPr>
+          <w:p>
+            <w:pPr>
+              <w:jc w:val="both"/>
+              <w:rPr>
+                <w:i/>
+                <w:iCs/>
+                <w:sz w:val="20"/>
+                <w:szCs w:val="20"/>
+              </w:rPr>
+            </w:pPr>
+            <w:r>
+              <w:rPr>
+                <w:i/>
+                <w:iCs/>
+                <w:sz w:val="20"/>
+                <w:szCs w:val="20"/>
+              </w:rPr>
+              <w:t>pta</w:t>
+            </w:r>
+          </w:p>
+        </w:tc>
+        <w:tc>
+          <w:tcPr>
+            <w:tcW w:w="436" w:type="dxa"/>
+          </w:tcPr>
+          <w:p>
+            <w:pPr>
+              <w:jc w:val="both"/>
+              <w:rPr>
+                <w:sz w:val="20"/>
+                <w:szCs w:val="20"/>
+              </w:rPr>
+            </w:pPr>
+          </w:p>
+        </w:tc>
+        <w:tc>
+          <w:tcPr>
+            <w:tcW w:w="354" w:type="dxa"/>
+          </w:tcPr>
+          <w:p>
+            <w:pPr>
+              <w:jc w:val="both"/>
+              <w:rPr>
+                <w:sz w:val="20"/>
+                <w:szCs w:val="20"/>
+              </w:rPr>
+            </w:pPr>
+            <w:r>
+              <w:rPr>
+                <w:sz w:val="20"/>
+                <w:szCs w:val="20"/>
+              </w:rPr>
+              <w:t>Y</w:t>
+            </w:r>
+          </w:p>
+        </w:tc>
+        <w:tc>
+          <w:tcPr>
+            <w:tcW w:w="425" w:type="dxa"/>
+          </w:tcPr>
+          <w:p>
+            <w:pPr>
+              <w:jc w:val="both"/>
+              <w:rPr>
+                <w:sz w:val="20"/>
+                <w:szCs w:val="20"/>
+              </w:rPr>
+            </w:pPr>
+            <w:r>
+              <w:rPr>
+                <w:sz w:val="20"/>
+                <w:szCs w:val="20"/>
+              </w:rPr>
+              <w:t>Y</w:t>
+            </w:r>
+          </w:p>
+        </w:tc>
+        <w:tc>
+          <w:tcPr>
+            <w:tcW w:w="5619" w:type="dxa"/>
+          </w:tcPr>
+          <w:p>
+            <w:pPr>
+              <w:jc w:val="both"/>
+              <w:rPr>
+                <w:sz w:val="20"/>
+                <w:szCs w:val="20"/>
+              </w:rPr>
+            </w:pPr>
+            <w:r>
+              <w:rPr>
+                <w:sz w:val="20"/>
+                <w:szCs w:val="20"/>
+              </w:rPr>
+              <w:t>Planned time of arrival</w:t>
+            </w:r>
+          </w:p>
+        </w:tc>
+      </w:tr>
+      <w:tr>
+        <w:tc>
+          <w:tcPr>
+            <w:tcW w:w="2182" w:type="dxa"/>
+          </w:tcPr>
+          <w:p>
+            <w:pPr>
+              <w:jc w:val="both"/>
+              <w:rPr>
+                <w:i/>
+                <w:iCs/>
+                <w:sz w:val="20"/>
+                <w:szCs w:val="20"/>
+              </w:rPr>
+            </w:pPr>
+            <w:r>
+              <w:rPr>
+                <w:i/>
+                <w:iCs/>
+                <w:sz w:val="20"/>
+                <w:szCs w:val="20"/>
+              </w:rPr>
+              <w:t>ptd</w:t>
+            </w:r>
+          </w:p>
+        </w:tc>
+        <w:tc>
+          <w:tcPr>
+            <w:tcW w:w="436" w:type="dxa"/>
+          </w:tcPr>
+          <w:p>
+            <w:pPr>
+              <w:jc w:val="both"/>
+              <w:rPr>
+                <w:sz w:val="20"/>
+                <w:szCs w:val="20"/>
+              </w:rPr>
+            </w:pPr>
+            <w:r>
+              <w:rPr>
+                <w:sz w:val="20"/>
+                <w:szCs w:val="20"/>
+              </w:rPr>
+              <w:t>Y</w:t>
+            </w:r>
+          </w:p>
+        </w:tc>
+        <w:tc>
+          <w:tcPr>
+            <w:tcW w:w="354" w:type="dxa"/>
+          </w:tcPr>
+          <w:p>
+            <w:pPr>
+              <w:jc w:val="both"/>
+              <w:rPr>
+                <w:sz w:val="20"/>
+                <w:szCs w:val="20"/>
+              </w:rPr>
+            </w:pPr>
+            <w:r>
+              <w:rPr>
+                <w:sz w:val="20"/>
+                <w:szCs w:val="20"/>
+              </w:rPr>
+              <w:t>Y</w:t>
+            </w:r>
+          </w:p>
+        </w:tc>
+        <w:tc>
+          <w:tcPr>
+            <w:tcW w:w="425" w:type="dxa"/>
+          </w:tcPr>
+          <w:p>
+            <w:pPr>
+              <w:jc w:val="both"/>
+              <w:rPr>
+                <w:sz w:val="20"/>
+                <w:szCs w:val="20"/>
+              </w:rPr>
+            </w:pPr>
+          </w:p>
+        </w:tc>
+        <w:tc>
+          <w:tcPr>
+            <w:tcW w:w="5619" w:type="dxa"/>
+          </w:tcPr>
+          <w:p>
+            <w:pPr>
+              <w:jc w:val="both"/>
+              <w:rPr>
+                <w:sz w:val="20"/>
+                <w:szCs w:val="20"/>
+              </w:rPr>
+            </w:pPr>
+            <w:r>
+              <w:rPr>
+                <w:sz w:val="20"/>
+                <w:szCs w:val="20"/>
+              </w:rPr>
+              <w:t>Planned time of departure</w:t>
+            </w:r>
+          </w:p>
+        </w:tc>
+      </w:tr>
+      <w:tr>
+        <w:tc>
+          <w:tcPr>
+            <w:tcW w:w="2182" w:type="dxa"/>
+          </w:tcPr>
+          <w:p>
+            <w:pPr>
+              <w:jc w:val="both"/>
+              <w:rPr>
+                <w:i/>
+                <w:iCs/>
+                <w:sz w:val="20"/>
+                <w:szCs w:val="20"/>
+              </w:rPr>
+            </w:pPr>
+            <w:r>
+              <w:rPr>
+                <w:i/>
+                <w:iCs/>
+                <w:sz w:val="20"/>
+                <w:szCs w:val="20"/>
+              </w:rPr>
+              <w:t>pass</w:t>
+            </w:r>
+          </w:p>
+        </w:tc>
+        <w:tc>
+          <w:tcPr>
+            <w:tcW w:w="436" w:type="dxa"/>
+          </w:tcPr>
+          <w:p>
+            <w:pPr>
+              <w:jc w:val="both"/>
+              <w:rPr>
+                <w:sz w:val="20"/>
+                <w:szCs w:val="20"/>
+              </w:rPr>
+            </w:pPr>
+            <w:r>
+              <w:rPr>
+                <w:sz w:val="20"/>
+                <w:szCs w:val="20"/>
+              </w:rPr>
+              <w:t>Y</w:t>
+            </w:r>
+          </w:p>
+        </w:tc>
+        <w:tc>
+          <w:tcPr>
+            <w:tcW w:w="354" w:type="dxa"/>
+          </w:tcPr>
+          <w:p>
+            <w:pPr>
+              <w:jc w:val="both"/>
+              <w:rPr>
+                <w:sz w:val="20"/>
+                <w:szCs w:val="20"/>
+              </w:rPr>
+            </w:pPr>
+            <w:r>
+              <w:rPr>
+                <w:sz w:val="20"/>
+                <w:szCs w:val="20"/>
+              </w:rPr>
+              <w:t>Y</w:t>
+            </w:r>
+          </w:p>
+        </w:tc>
+        <w:tc>
+          <w:tcPr>
+            <w:tcW w:w="425" w:type="dxa"/>
+          </w:tcPr>
+          <w:p>
+            <w:pPr>
+              <w:jc w:val="both"/>
+              <w:rPr>
+                <w:sz w:val="20"/>
+                <w:szCs w:val="20"/>
+              </w:rPr>
+            </w:pPr>
+            <w:r>
+              <w:rPr>
+                <w:sz w:val="20"/>
+                <w:szCs w:val="20"/>
+              </w:rPr>
+              <w:t>Y</w:t>
+            </w:r>
+          </w:p>
+        </w:tc>
+        <w:tc>
+          <w:tcPr>
+            <w:tcW w:w="5619" w:type="dxa"/>
+          </w:tcPr>
+          <w:p>
+            <w:pPr>
+              <w:jc w:val="both"/>
+              <w:rPr>
+                <w:sz w:val="20"/>
+                <w:szCs w:val="20"/>
+              </w:rPr>
+            </w:pPr>
+            <w:r>
+              <w:rPr>
+                <w:sz w:val="20"/>
+                <w:szCs w:val="20"/>
+              </w:rPr>
+              <w:t>Whether or not the event is a pass</w:t>
+            </w:r>
+          </w:p>
+        </w:tc>
+      </w:tr>
+      <w:tr>
+        <w:tc>
+          <w:tcPr>
+            <w:tcW w:w="2182" w:type="dxa"/>
+          </w:tcPr>
+          <w:p>
+            <w:pPr>
+              <w:jc w:val="both"/>
+              <w:rPr>
+                <w:i/>
+                <w:iCs/>
+                <w:sz w:val="20"/>
+                <w:szCs w:val="20"/>
+              </w:rPr>
+            </w:pPr>
+            <w:r>
+              <w:rPr>
+                <w:i/>
+                <w:iCs/>
+                <w:sz w:val="20"/>
+                <w:szCs w:val="20"/>
+              </w:rPr>
+              <w:t>platform</w:t>
+            </w:r>
+          </w:p>
+        </w:tc>
+        <w:tc>
+          <w:tcPr>
+            <w:tcW w:w="436" w:type="dxa"/>
+          </w:tcPr>
+          <w:p>
+            <w:pPr>
+              <w:jc w:val="both"/>
+              <w:rPr>
+                <w:sz w:val="20"/>
+                <w:szCs w:val="20"/>
+              </w:rPr>
+            </w:pPr>
+            <w:r>
+              <w:rPr>
+                <w:sz w:val="20"/>
+                <w:szCs w:val="20"/>
+              </w:rPr>
+              <w:t>Y</w:t>
+            </w:r>
+          </w:p>
+        </w:tc>
+        <w:tc>
+          <w:tcPr>
+            <w:tcW w:w="354" w:type="dxa"/>
+          </w:tcPr>
+          <w:p>
+            <w:pPr>
+              <w:jc w:val="both"/>
+              <w:rPr>
+                <w:sz w:val="20"/>
+                <w:szCs w:val="20"/>
+              </w:rPr>
+            </w:pPr>
+            <w:r>
+              <w:rPr>
+                <w:sz w:val="20"/>
+                <w:szCs w:val="20"/>
+              </w:rPr>
+              <w:t>Y</w:t>
+            </w:r>
+          </w:p>
+        </w:tc>
+        <w:tc>
+          <w:tcPr>
+            <w:tcW w:w="425" w:type="dxa"/>
+          </w:tcPr>
+          <w:p>
+            <w:pPr>
+              <w:jc w:val="both"/>
+              <w:rPr>
+                <w:sz w:val="20"/>
+                <w:szCs w:val="20"/>
+              </w:rPr>
+            </w:pPr>
+            <w:r>
+              <w:rPr>
+                <w:sz w:val="20"/>
+                <w:szCs w:val="20"/>
+              </w:rPr>
+              <w:t>Y</w:t>
+            </w:r>
+          </w:p>
+        </w:tc>
+        <w:tc>
+          <w:tcPr>
+            <w:tcW w:w="5619" w:type="dxa"/>
+          </w:tcPr>
+          <w:p>
+            <w:pPr>
+              <w:jc w:val="both"/>
+              <w:rPr>
+                <w:sz w:val="20"/>
+                <w:szCs w:val="20"/>
+              </w:rPr>
+            </w:pPr>
+            <w:r>
+              <w:rPr>
+                <w:sz w:val="20"/>
+                <w:szCs w:val="20"/>
+              </w:rPr>
+              <w:t>The platform used by the service</w:t>
+            </w:r>
+          </w:p>
+        </w:tc>
+      </w:tr>
+      <w:tr>
+        <w:tc>
+          <w:tcPr>
+            <w:tcW w:w="2182" w:type="dxa"/>
+          </w:tcPr>
+          <w:p>
+            <w:pPr>
+              <w:jc w:val="both"/>
+              <w:rPr>
+                <w:i/>
+                <w:iCs/>
+                <w:sz w:val="20"/>
+                <w:szCs w:val="20"/>
+              </w:rPr>
+            </w:pPr>
+            <w:r>
+              <w:rPr>
+                <w:i/>
+                <w:iCs/>
+                <w:sz w:val="20"/>
+                <w:szCs w:val="20"/>
+              </w:rPr>
+              <w:t>line</w:t>
+            </w:r>
+          </w:p>
+        </w:tc>
+        <w:tc>
+          <w:tcPr>
+            <w:tcW w:w="436" w:type="dxa"/>
+          </w:tcPr>
+          <w:p>
+            <w:pPr>
+              <w:jc w:val="both"/>
+              <w:rPr>
+                <w:sz w:val="20"/>
+                <w:szCs w:val="20"/>
+              </w:rPr>
+            </w:pPr>
+            <w:r>
+              <w:rPr>
+                <w:sz w:val="20"/>
+                <w:szCs w:val="20"/>
+              </w:rPr>
+              <w:t>Y</w:t>
+            </w:r>
+          </w:p>
+        </w:tc>
+        <w:tc>
+          <w:tcPr>
+            <w:tcW w:w="354" w:type="dxa"/>
+          </w:tcPr>
+          <w:p>
+            <w:pPr>
+              <w:jc w:val="both"/>
+              <w:rPr>
+                <w:sz w:val="20"/>
+                <w:szCs w:val="20"/>
+              </w:rPr>
+            </w:pPr>
+            <w:r>
+              <w:rPr>
+                <w:sz w:val="20"/>
+                <w:szCs w:val="20"/>
+              </w:rPr>
+              <w:t>Y</w:t>
+            </w:r>
+          </w:p>
+        </w:tc>
+        <w:tc>
+          <w:tcPr>
+            <w:tcW w:w="425" w:type="dxa"/>
+          </w:tcPr>
+          <w:p>
+            <w:pPr>
+              <w:jc w:val="both"/>
+              <w:rPr>
+                <w:sz w:val="20"/>
+                <w:szCs w:val="20"/>
+              </w:rPr>
+            </w:pPr>
+          </w:p>
+        </w:tc>
+        <w:tc>
+          <w:tcPr>
+            <w:tcW w:w="5619" w:type="dxa"/>
+          </w:tcPr>
+          <w:p>
+            <w:pPr>
+              <w:jc w:val="both"/>
+              <w:rPr>
+                <w:sz w:val="20"/>
+                <w:szCs w:val="20"/>
+              </w:rPr>
+            </w:pPr>
+            <w:r>
+              <w:rPr>
+                <w:sz w:val="20"/>
+                <w:szCs w:val="20"/>
+              </w:rPr>
+              <w:t>Line to be used on departure from the location</w:t>
+            </w:r>
+          </w:p>
+        </w:tc>
+      </w:tr>
+      <w:tr>
+        <w:tc>
+          <w:tcPr>
+            <w:tcW w:w="2182" w:type="dxa"/>
+          </w:tcPr>
+          <w:p>
+            <w:pPr>
+              <w:jc w:val="both"/>
+              <w:rPr>
+                <w:i/>
+                <w:iCs/>
+                <w:sz w:val="20"/>
+                <w:szCs w:val="20"/>
+              </w:rPr>
+            </w:pPr>
+            <w:r>
+              <w:rPr>
+                <w:i/>
+                <w:iCs/>
+                <w:sz w:val="20"/>
+                <w:szCs w:val="20"/>
+              </w:rPr>
+              <w:t>path</w:t>
+            </w:r>
+          </w:p>
+        </w:tc>
+        <w:tc>
+          <w:tcPr>
+            <w:tcW w:w="436" w:type="dxa"/>
+          </w:tcPr>
+          <w:p>
+            <w:pPr>
+              <w:jc w:val="both"/>
+              <w:rPr>
+                <w:sz w:val="20"/>
+                <w:szCs w:val="20"/>
+              </w:rPr>
+            </w:pPr>
+          </w:p>
+        </w:tc>
+        <w:tc>
+          <w:tcPr>
+            <w:tcW w:w="354" w:type="dxa"/>
+          </w:tcPr>
+          <w:p>
+            <w:pPr>
+              <w:jc w:val="both"/>
+              <w:rPr>
+                <w:sz w:val="20"/>
+                <w:szCs w:val="20"/>
+              </w:rPr>
+            </w:pPr>
+            <w:r>
+              <w:rPr>
+                <w:sz w:val="20"/>
+                <w:szCs w:val="20"/>
+              </w:rPr>
+              <w:t>Y</w:t>
+            </w:r>
+          </w:p>
+        </w:tc>
+        <w:tc>
+          <w:tcPr>
+            <w:tcW w:w="425" w:type="dxa"/>
+          </w:tcPr>
+          <w:p>
+            <w:pPr>
+              <w:jc w:val="both"/>
+              <w:rPr>
+                <w:sz w:val="20"/>
+                <w:szCs w:val="20"/>
+              </w:rPr>
+            </w:pPr>
+            <w:r>
+              <w:rPr>
+                <w:sz w:val="20"/>
+                <w:szCs w:val="20"/>
+              </w:rPr>
+              <w:t>Y</w:t>
+            </w:r>
+          </w:p>
+        </w:tc>
+        <w:tc>
+          <w:tcPr>
+            <w:tcW w:w="5619" w:type="dxa"/>
+          </w:tcPr>
+          <w:p>
+            <w:pPr>
+              <w:jc w:val="both"/>
+              <w:rPr>
+                <w:sz w:val="20"/>
+                <w:szCs w:val="20"/>
+              </w:rPr>
+            </w:pPr>
+            <w:r>
+              <w:rPr>
+                <w:sz w:val="20"/>
+                <w:szCs w:val="20"/>
+              </w:rPr>
+              <w:t>Line to be used on arrival at the location</w:t>
+            </w:r>
+          </w:p>
+        </w:tc>
+      </w:tr>
+      <w:tr>
+        <w:tc>
+          <w:tcPr>
+            <w:tcW w:w="2182" w:type="dxa"/>
+          </w:tcPr>
+          <w:p>
+            <w:pPr>
+              <w:jc w:val="both"/>
+              <w:rPr>
+                <w:i/>
+                <w:iCs/>
+                <w:sz w:val="20"/>
+                <w:szCs w:val="20"/>
+              </w:rPr>
+            </w:pPr>
+            <w:r>
+              <w:rPr>
+                <w:i/>
+                <w:iCs/>
+                <w:sz w:val="20"/>
+                <w:szCs w:val="20"/>
+              </w:rPr>
+              <w:t>activity</w:t>
+            </w:r>
+          </w:p>
+        </w:tc>
+        <w:tc>
+          <w:tcPr>
+            <w:tcW w:w="436" w:type="dxa"/>
+          </w:tcPr>
+          <w:p>
+            <w:pPr>
+              <w:jc w:val="both"/>
+              <w:rPr>
+                <w:sz w:val="20"/>
+                <w:szCs w:val="20"/>
+              </w:rPr>
+            </w:pPr>
+            <w:r>
+              <w:rPr>
+                <w:sz w:val="20"/>
+                <w:szCs w:val="20"/>
+              </w:rPr>
+              <w:t>Y</w:t>
+            </w:r>
+          </w:p>
+        </w:tc>
+        <w:tc>
+          <w:tcPr>
+            <w:tcW w:w="354" w:type="dxa"/>
+          </w:tcPr>
+          <w:p>
+            <w:pPr>
+              <w:jc w:val="both"/>
+              <w:rPr>
+                <w:sz w:val="20"/>
+                <w:szCs w:val="20"/>
+              </w:rPr>
+            </w:pPr>
+            <w:r>
+              <w:rPr>
+                <w:sz w:val="20"/>
+                <w:szCs w:val="20"/>
+              </w:rPr>
+              <w:t>Y</w:t>
+            </w:r>
+          </w:p>
+        </w:tc>
+        <w:tc>
+          <w:tcPr>
+            <w:tcW w:w="425" w:type="dxa"/>
+          </w:tcPr>
+          <w:p>
+            <w:pPr>
+              <w:jc w:val="both"/>
+              <w:rPr>
+                <w:sz w:val="20"/>
+                <w:szCs w:val="20"/>
+              </w:rPr>
+            </w:pPr>
+            <w:r>
+              <w:rPr>
+                <w:sz w:val="20"/>
+                <w:szCs w:val="20"/>
+              </w:rPr>
+              <w:t>Y</w:t>
+            </w:r>
+          </w:p>
+        </w:tc>
+        <w:tc>
+          <w:tcPr>
+            <w:tcW w:w="5619" w:type="dxa"/>
+          </w:tcPr>
+          <w:p>
+            <w:pPr>
+              <w:jc w:val="both"/>
+              <w:rPr>
+                <w:sz w:val="20"/>
+                <w:szCs w:val="20"/>
+              </w:rPr>
+            </w:pPr>
+            <w:r>
+              <w:rPr>
+                <w:sz w:val="20"/>
+                <w:szCs w:val="20"/>
+              </w:rPr>
+              <w:t>The activities occurring at this location</w:t>
+            </w:r>
+          </w:p>
+        </w:tc>
+      </w:tr>
+      <w:tr>
+        <w:tc>
+          <w:tcPr>
+            <w:tcW w:w="2182" w:type="dxa"/>
+          </w:tcPr>
+          <w:p>
+            <w:pPr>
+              <w:jc w:val="both"/>
+              <w:rPr>
+                <w:i/>
+                <w:iCs/>
+                <w:sz w:val="20"/>
+                <w:szCs w:val="20"/>
+              </w:rPr>
+            </w:pPr>
+            <w:r>
+              <w:rPr>
+                <w:i/>
+                <w:iCs/>
+                <w:sz w:val="20"/>
+                <w:szCs w:val="20"/>
+              </w:rPr>
+              <w:t>engineering_allowance</w:t>
+            </w:r>
+          </w:p>
+        </w:tc>
+        <w:tc>
+          <w:tcPr>
+            <w:tcW w:w="436" w:type="dxa"/>
+          </w:tcPr>
+          <w:p>
+            <w:pPr>
+              <w:jc w:val="both"/>
+              <w:rPr>
+                <w:sz w:val="20"/>
+                <w:szCs w:val="20"/>
+              </w:rPr>
+            </w:pPr>
+            <w:r>
+              <w:rPr>
+                <w:sz w:val="20"/>
+                <w:szCs w:val="20"/>
+              </w:rPr>
+              <w:t>Y</w:t>
+            </w:r>
+          </w:p>
+        </w:tc>
+        <w:tc>
+          <w:tcPr>
+            <w:tcW w:w="354" w:type="dxa"/>
+          </w:tcPr>
+          <w:p>
+            <w:pPr>
+              <w:jc w:val="both"/>
+              <w:rPr>
+                <w:sz w:val="20"/>
+                <w:szCs w:val="20"/>
+              </w:rPr>
+            </w:pPr>
+            <w:r>
+              <w:rPr>
+                <w:sz w:val="20"/>
+                <w:szCs w:val="20"/>
+              </w:rPr>
+              <w:t>Y</w:t>
+            </w:r>
+          </w:p>
+        </w:tc>
+        <w:tc>
+          <w:tcPr>
+            <w:tcW w:w="425" w:type="dxa"/>
+          </w:tcPr>
+          <w:p>
+            <w:pPr>
+              <w:jc w:val="both"/>
+              <w:rPr>
+                <w:sz w:val="20"/>
+                <w:szCs w:val="20"/>
+              </w:rPr>
+            </w:pPr>
+          </w:p>
+        </w:tc>
+        <w:tc>
+          <w:tcPr>
+            <w:tcW w:w="5619" w:type="dxa"/>
+          </w:tcPr>
+          <w:p>
+            <w:pPr>
+              <w:jc w:val="both"/>
+              <w:rPr>
+                <w:sz w:val="20"/>
+                <w:szCs w:val="20"/>
+              </w:rPr>
+            </w:pPr>
+            <w:r>
+              <w:rPr>
+                <w:sz w:val="20"/>
+                <w:szCs w:val="20"/>
+              </w:rPr>
+              <w:t>Time allowed for recovery from engineering activities</w:t>
+            </w:r>
+          </w:p>
+        </w:tc>
+      </w:tr>
+      <w:tr>
+        <w:tc>
+          <w:tcPr>
+            <w:tcW w:w="2182" w:type="dxa"/>
+          </w:tcPr>
+          <w:p>
+            <w:pPr>
+              <w:jc w:val="both"/>
+              <w:rPr>
+                <w:i/>
+                <w:iCs/>
+                <w:sz w:val="20"/>
+                <w:szCs w:val="20"/>
+              </w:rPr>
+            </w:pPr>
+            <w:r>
+              <w:rPr>
+                <w:i/>
+                <w:iCs/>
+                <w:sz w:val="20"/>
+                <w:szCs w:val="20"/>
+              </w:rPr>
+              <w:t>pathing_allowance</w:t>
+            </w:r>
+          </w:p>
+        </w:tc>
+        <w:tc>
+          <w:tcPr>
+            <w:tcW w:w="436" w:type="dxa"/>
+          </w:tcPr>
+          <w:p>
+            <w:pPr>
+              <w:jc w:val="both"/>
+              <w:rPr>
+                <w:sz w:val="20"/>
+                <w:szCs w:val="20"/>
+              </w:rPr>
+            </w:pPr>
+            <w:r>
+              <w:rPr>
+                <w:sz w:val="20"/>
+                <w:szCs w:val="20"/>
+              </w:rPr>
+              <w:t>Y</w:t>
+            </w:r>
+          </w:p>
+        </w:tc>
+        <w:tc>
+          <w:tcPr>
+            <w:tcW w:w="354" w:type="dxa"/>
+          </w:tcPr>
+          <w:p>
+            <w:pPr>
+              <w:jc w:val="both"/>
+              <w:rPr>
+                <w:sz w:val="20"/>
+                <w:szCs w:val="20"/>
+              </w:rPr>
+            </w:pPr>
+            <w:r>
+              <w:rPr>
+                <w:sz w:val="20"/>
+                <w:szCs w:val="20"/>
+              </w:rPr>
+              <w:t>Y</w:t>
+            </w:r>
+          </w:p>
+        </w:tc>
+        <w:tc>
+          <w:tcPr>
+            <w:tcW w:w="425" w:type="dxa"/>
+          </w:tcPr>
+          <w:p>
+            <w:pPr>
+              <w:jc w:val="both"/>
+              <w:rPr>
+                <w:sz w:val="20"/>
+                <w:szCs w:val="20"/>
+              </w:rPr>
+            </w:pPr>
+          </w:p>
+        </w:tc>
+        <w:tc>
+          <w:tcPr>
+            <w:tcW w:w="5619" w:type="dxa"/>
+          </w:tcPr>
+          <w:p>
+            <w:pPr>
+              <w:jc w:val="both"/>
+              <w:rPr>
+                <w:sz w:val="20"/>
+                <w:szCs w:val="20"/>
+              </w:rPr>
+            </w:pPr>
+            <w:r>
+              <w:rPr>
+                <w:sz w:val="20"/>
+                <w:szCs w:val="20"/>
+              </w:rPr>
+              <w:t>Time allowed for pathing requirements</w:t>
+            </w:r>
+          </w:p>
+        </w:tc>
+      </w:tr>
+      <w:tr>
+        <w:tc>
+          <w:tcPr>
+            <w:tcW w:w="2182" w:type="dxa"/>
+          </w:tcPr>
+          <w:p>
+            <w:pPr>
+              <w:jc w:val="both"/>
+              <w:rPr>
+                <w:i/>
+                <w:iCs/>
+                <w:sz w:val="20"/>
+                <w:szCs w:val="20"/>
+              </w:rPr>
+            </w:pPr>
+            <w:r>
+              <w:rPr>
+                <w:i/>
+                <w:iCs/>
+                <w:sz w:val="20"/>
+                <w:szCs w:val="20"/>
+              </w:rPr>
+              <w:t>performance_allowance</w:t>
+            </w:r>
+          </w:p>
+        </w:tc>
+        <w:tc>
+          <w:tcPr>
+            <w:tcW w:w="436" w:type="dxa"/>
+          </w:tcPr>
+          <w:p>
+            <w:pPr>
+              <w:jc w:val="both"/>
+              <w:rPr>
+                <w:sz w:val="20"/>
+                <w:szCs w:val="20"/>
+              </w:rPr>
+            </w:pPr>
+            <w:r>
+              <w:rPr>
+                <w:sz w:val="20"/>
+                <w:szCs w:val="20"/>
+              </w:rPr>
+              <w:t>Y</w:t>
+            </w:r>
+          </w:p>
+        </w:tc>
+        <w:tc>
+          <w:tcPr>
+            <w:tcW w:w="354" w:type="dxa"/>
+          </w:tcPr>
+          <w:p>
+            <w:pPr>
+              <w:jc w:val="both"/>
+              <w:rPr>
+                <w:sz w:val="20"/>
+                <w:szCs w:val="20"/>
+              </w:rPr>
+            </w:pPr>
+            <w:r>
+              <w:rPr>
+                <w:sz w:val="20"/>
+                <w:szCs w:val="20"/>
+              </w:rPr>
+              <w:t>Y</w:t>
+            </w:r>
+          </w:p>
+        </w:tc>
+        <w:tc>
+          <w:tcPr>
+            <w:tcW w:w="425" w:type="dxa"/>
+          </w:tcPr>
+          <w:p>
+            <w:pPr>
+              <w:jc w:val="both"/>
+              <w:rPr>
+                <w:sz w:val="20"/>
+                <w:szCs w:val="20"/>
+              </w:rPr>
+            </w:pPr>
+          </w:p>
+        </w:tc>
+        <w:tc>
+          <w:tcPr>
+            <w:tcW w:w="5619" w:type="dxa"/>
+          </w:tcPr>
+          <w:p>
+            <w:pPr>
+              <w:jc w:val="both"/>
+              <w:rPr>
+                <w:sz w:val="20"/>
+                <w:szCs w:val="20"/>
+              </w:rPr>
+            </w:pPr>
+          </w:p>
+        </w:tc>
+      </w:tr>
+    </w:tbl>
+    <w:p>
+      <w:pPr>
+        <w:jc w:val="both"/>
+        <w:rPr>
+          <w:sz w:val="20"/>
+          <w:szCs w:val="20"/>
+        </w:rPr>
+      </w:pPr>
+    </w:p>
+    <w:p>
+      <w:pPr>
+        <w:jc w:val="both"/>
+        <w:rPr>
+          <w:sz w:val="20"/>
+          <w:szCs w:val="20"/>
+        </w:rPr>
+      </w:pPr>
+      <w:r>
+        <w:rPr>
+          <w:sz w:val="20"/>
+          <w:szCs w:val="20"/>
+        </w:rPr>
+        <w:t>Two types of record are ignored to reduce complexity: CR (change en route) and AA (associations).</w:t>
+      </w:r>
+    </w:p>
+    <w:p>
+      <w:pPr>
+        <w:jc w:val="both"/>
+        <w:rPr>
+          <w:sz w:val="20"/>
+          <w:szCs w:val="20"/>
+        </w:rPr>
+      </w:pPr>
+      <w:r>
+        <w:rPr>
+          <w:sz w:val="20"/>
+          <w:szCs w:val="20"/>
+        </w:rPr>
+        <w:t>Associations also have the potential to be a rich source of predictions. Perhaps some metadata could be extracted. Is</w:t>
+      </w:r>
+      <w:r>
+        <w:rPr>
+          <w:sz w:val="20"/>
+          <w:szCs w:val="20"/>
+        </w:rPr>
+        <w:t>, for instance,</w:t>
+      </w:r>
+      <w:r>
+        <w:rPr>
+          <w:sz w:val="20"/>
+          <w:szCs w:val="20"/>
+        </w:rPr>
+        <w:t xml:space="preserve"> a train with more associations more likely to be delayed? It seems probable.</w:t>
+      </w:r>
+      <w:r>
+        <w:rPr>
+          <w:sz w:val="20"/>
+          <w:szCs w:val="20"/>
+        </w:rPr>
+        <w:t xml:space="preserve"> </w:t>
+      </w:r>
+      <w:r>
+        <w:rPr>
+          <w:sz w:val="20"/>
+          <w:szCs w:val="20"/>
+        </w:rPr>
+        <w:t xml:space="preserve">But the problem with using AAs is fundamental. Doing so would necessitate a much more complex model – one that could handle dependencies between trains – rather than the (simpler) tabular format desired. </w:t>
+      </w:r>
+    </w:p>
+    <w:p>
+      <w:pPr>
+        <w:jc w:val="both"/>
+        <w:rPr>
+          <w:sz w:val="20"/>
+          <w:szCs w:val="20"/>
+        </w:rPr>
+      </w:pPr>
+      <w:r>
+        <w:rPr>
+          <w:sz w:val="20"/>
+          <w:szCs w:val="20"/>
+        </w:rPr>
+        <w:t xml:space="preserve">CRs indicate that some metadata contained with BRs changes during a train’s journey. The main motivator here was to reduce the size of the dataset. </w:t>
+      </w:r>
+    </w:p>
+    <w:p>
+      <w:pPr>
+        <w:jc w:val="both"/>
+        <w:rPr>
+          <w:sz w:val="20"/>
+          <w:szCs w:val="20"/>
+        </w:rPr>
+      </w:pPr>
+      <w:r>
+        <w:rPr>
+          <w:sz w:val="20"/>
+          <w:szCs w:val="20"/>
+        </w:rPr>
+        <w:t xml:space="preserve">The metadata for a day is roughly 60 MB. The </w:t>
+      </w:r>
+      <w:r>
+        <w:rPr>
+          <w:i/>
+          <w:iCs/>
+          <w:sz w:val="20"/>
+          <w:szCs w:val="20"/>
+        </w:rPr>
+        <w:t>route</w:t>
+      </w:r>
+      <w:r>
+        <w:rPr>
+          <w:sz w:val="20"/>
+          <w:szCs w:val="20"/>
+        </w:rPr>
+        <w:t xml:space="preserve"> information for a day is roughly </w:t>
+      </w:r>
+      <w:r>
+        <w:rPr>
+          <w:sz w:val="20"/>
+          <w:szCs w:val="20"/>
+        </w:rPr>
+        <w:t>800</w:t>
+      </w:r>
+      <w:bookmarkStart w:id="1" w:name="_GoBack"/>
+      <w:bookmarkEnd w:id="1"/>
+      <w:r>
+        <w:rPr>
+          <w:sz w:val="20"/>
+          <w:szCs w:val="20"/>
+        </w:rPr>
+        <w:t xml:space="preserve"> MB. Storing the metadata once, rather than merging it onto every location record, significantly reduced space requirements. The other potential solution – checking a database of CRs for every L  - would have incurred significant cost later in the pipeline.  </w:t>
+      </w:r>
+    </w:p>
+    <w:p>
+      <w:pPr>
+        <w:jc w:val="both"/>
+        <w:rPr>
+          <w:sz w:val="20"/>
+          <w:szCs w:val="20"/>
+        </w:rPr>
+      </w:pPr>
+      <w:r>
+        <w:rPr>
+          <w:sz w:val="20"/>
+          <w:szCs w:val="20"/>
+        </w:rPr>
+        <w:t xml:space="preserve">Several fields are one-hot encoded here: activity, characteristics, and catering. </w:t>
       </w:r>
     </w:p>
     <w:p>
@@ -2207,6 +4400,29 @@
       <w:pPr>
         <w:jc w:val="both"/>
         <w:rPr>
+          <w:sz w:val="20"/>
+          <w:szCs w:val="20"/>
+        </w:rPr>
+      </w:pPr>
+      <w:r>
+        <w:rPr>
+          <w:sz w:val="20"/>
+          <w:szCs w:val="20"/>
+        </w:rPr>
+        <w:t>A sign</w:t>
+      </w:r>
+      <w:r>
+        <w:rPr>
+          <w:sz w:val="20"/>
+          <w:szCs w:val="20"/>
+        </w:rPr>
+        <w:t>ificant reduction in complexity may be achieved by ignoring CR (change en route) records</w:t>
+      </w:r>
+    </w:p>
+    <w:p>
+      <w:pPr>
+        <w:jc w:val="both"/>
+        <w:rPr>
           <w:b/>
           <w:bCs/>
           <w:sz w:val="24"/>
@@ -2345,17 +4561,15 @@
           <w:szCs w:val="24"/>
         </w:rPr>
       </w:pPr>
-    </w:p>
-    <w:p>
-      <w:pPr>
-        <w:jc w:val="both"/>
+      <w:r>
         <w:rPr>
           <w:b/>
           <w:bCs/>
           <w:sz w:val="24"/>
           <w:szCs w:val="24"/>
         </w:rPr>
-      </w:pPr>
+        <w:t xml:space="preserve">Transforming </w:t>
+      </w:r>
       <w:r>
         <w:rPr>
           <w:b/>
@@ -2363,16 +4577,6 @@
           <w:sz w:val="24"/>
           <w:szCs w:val="24"/>
         </w:rPr>
-        <w:lastRenderedPageBreak/>
-        <w:t xml:space="preserve">Transforming </w:t>
-      </w:r>
-      <w:r>
-        <w:rPr>
-          <w:b/>
-          <w:bCs/>
-          <w:sz w:val="24"/>
-          <w:szCs w:val="24"/>
-        </w:rPr>
         <w:t>weather</w:t>
       </w:r>
     </w:p>
@@ -2428,7 +4632,6 @@
         </w:rPr>
         <w:t xml:space="preserve">Boolean masks are used to convert </w:t>
       </w:r>
-      <w:proofErr w:type="spellStart"/>
       <w:r>
         <w:rPr>
           <w:i/>
@@ -2438,7 +4641,6 @@
         </w:rPr>
         <w:t>wind_speed</w:t>
       </w:r>
-      <w:proofErr w:type="spellEnd"/>
       <w:r>
         <w:rPr>
           <w:sz w:val="20"/>
@@ -2446,7 +4648,6 @@
         </w:rPr>
         <w:t xml:space="preserve"> and </w:t>
       </w:r>
-      <w:proofErr w:type="spellStart"/>
       <w:r>
         <w:rPr>
           <w:i/>
@@ -2456,7 +4657,6 @@
         </w:rPr>
         <w:t>wind_gust</w:t>
       </w:r>
-      <w:proofErr w:type="spellEnd"/>
       <w:r>
         <w:rPr>
           <w:i/>
@@ -2644,7 +4844,6 @@
                 <w:szCs w:val="20"/>
               </w:rPr>
             </w:pPr>
-            <w:proofErr w:type="spellStart"/>
             <w:r>
               <w:rPr>
                 <w:i/>
@@ -2654,7 +4853,6 @@
               </w:rPr>
               <w:t>prst_wx_id</w:t>
             </w:r>
-            <w:proofErr w:type="spellEnd"/>
           </w:p>
         </w:tc>
         <w:tc>
@@ -2697,7 +4895,6 @@
               </w:rPr>
               <w:t xml:space="preserve">MIDAS code definition depends on </w:t>
             </w:r>
-            <w:proofErr w:type="spellStart"/>
             <w:r>
               <w:rPr>
                 <w:i/>
@@ -2705,9 +4902,31 @@
                 <w:sz w:val="20"/>
                 <w:szCs w:val="20"/>
               </w:rPr>
-              <w:t>src_opr_type</w:t>
-            </w:r>
-            <w:proofErr w:type="spellEnd"/>
+              <w:t xml:space="preserve">src_opr_type. </w:t>
+            </w:r>
+            <w:r>
+              <w:rPr>
+                <w:sz w:val="20"/>
+                <w:szCs w:val="20"/>
+              </w:rPr>
+              <w:t>Use mapping between relevant table and Datapoint code definition</w:t>
+            </w:r>
+          </w:p>
+        </w:tc>
+      </w:tr>
+      <w:tr>
+        <w:tc>
+          <w:tcPr>
+            <w:tcW w:w="3114" w:type="dxa"/>
+          </w:tcPr>
+          <w:p>
+            <w:pPr>
+              <w:jc w:val="both"/>
+              <w:rPr>
+                <w:sz w:val="20"/>
+                <w:szCs w:val="20"/>
+              </w:rPr>
+            </w:pPr>
             <w:r>
               <w:rPr>
                 <w:i/>
@@ -2715,14 +4934,56 @@
                 <w:sz w:val="20"/>
                 <w:szCs w:val="20"/>
               </w:rPr>
-              <w:t xml:space="preserve">. </w:t>
-            </w:r>
-            <w:r>
-              <w:rPr>
-                <w:sz w:val="20"/>
-                <w:szCs w:val="20"/>
-              </w:rPr>
-              <w:t>Use mapping between relevant table and Datapoint code definition</w:t>
+              <w:t>rltv_hum</w:t>
+            </w:r>
+            <w:r>
+              <w:rPr>
+                <w:sz w:val="20"/>
+                <w:szCs w:val="20"/>
+              </w:rPr>
+              <w:t xml:space="preserve"> (%)</w:t>
+            </w:r>
+          </w:p>
+        </w:tc>
+        <w:tc>
+          <w:tcPr>
+            <w:tcW w:w="2126" w:type="dxa"/>
+          </w:tcPr>
+          <w:p>
+            <w:pPr>
+              <w:jc w:val="both"/>
+              <w:rPr>
+                <w:sz w:val="20"/>
+                <w:szCs w:val="20"/>
+              </w:rPr>
+            </w:pPr>
+            <w:r>
+              <w:rPr>
+                <w:sz w:val="20"/>
+                <w:szCs w:val="20"/>
+              </w:rPr>
+              <w:t>Screen relative humidity (%)</w:t>
+            </w:r>
+          </w:p>
+        </w:tc>
+        <w:tc>
+          <w:tcPr>
+            <w:tcW w:w="3776" w:type="dxa"/>
+          </w:tcPr>
+          <w:p>
+            <w:pPr>
+              <w:jc w:val="both"/>
+              <w:rPr>
+                <w:sz w:val="20"/>
+                <w:szCs w:val="20"/>
+              </w:rPr>
+            </w:pPr>
+            <w:r>
+              <w:rPr>
+                <w:sz w:val="20"/>
+                <w:szCs w:val="20"/>
+              </w:rPr>
+              <w:t>No conversion necessary</w:t>
             </w:r>
           </w:p>
         </w:tc>
@@ -2740,7 +5001,6 @@
                 <w:szCs w:val="20"/>
               </w:rPr>
             </w:pPr>
-            <w:proofErr w:type="spellStart"/>
             <w:r>
               <w:rPr>
                 <w:i/>
@@ -2748,15 +5008,14 @@
                 <w:sz w:val="20"/>
                 <w:szCs w:val="20"/>
               </w:rPr>
-              <w:t>rltv_hum</w:t>
-            </w:r>
-            <w:proofErr w:type="spellEnd"/>
-            <w:r>
-              <w:rPr>
-                <w:sz w:val="20"/>
-                <w:szCs w:val="20"/>
-              </w:rPr>
-              <w:t xml:space="preserve"> (%)</w:t>
+              <w:t>visibility</w:t>
+            </w:r>
+            <w:r>
+              <w:rPr>
+                <w:sz w:val="20"/>
+                <w:szCs w:val="20"/>
+              </w:rPr>
+              <w:t xml:space="preserve"> (decametre)</w:t>
             </w:r>
           </w:p>
         </w:tc>
@@ -2777,7 +5036,7 @@
                 <w:sz w:val="20"/>
                 <w:szCs w:val="20"/>
               </w:rPr>
-              <w:t>Screen relative humidity (%)</w:t>
+              <w:t>Visibility</w:t>
             </w:r>
           </w:p>
         </w:tc>
@@ -2798,7 +5057,7 @@
                 <w:sz w:val="20"/>
                 <w:szCs w:val="20"/>
               </w:rPr>
-              <w:t>No conversion necessary</w:t>
+              <w:t>Used code definition</w:t>
             </w:r>
           </w:p>
         </w:tc>
@@ -2823,14 +5082,47 @@
                 <w:sz w:val="20"/>
                 <w:szCs w:val="20"/>
               </w:rPr>
-              <w:t>visibility</w:t>
-            </w:r>
-            <w:r>
-              <w:rPr>
-                <w:sz w:val="20"/>
-                <w:szCs w:val="20"/>
-              </w:rPr>
-              <w:t xml:space="preserve"> (decametre)</w:t>
+              <w:t>air</w:t>
+            </w:r>
+            <w:r>
+              <w:rPr>
+                <w:i/>
+                <w:iCs/>
+                <w:sz w:val="20"/>
+                <w:szCs w:val="20"/>
+              </w:rPr>
+              <w:softHyphen/>
+            </w:r>
+            <w:r>
+              <w:rPr>
+                <w:i/>
+                <w:iCs/>
+                <w:sz w:val="20"/>
+                <w:szCs w:val="20"/>
+              </w:rPr>
+              <w:softHyphen/>
+              <w:t xml:space="preserve">_temperature </w:t>
+            </w:r>
+            <w:r>
+              <w:rPr>
+                <w:sz w:val="20"/>
+                <w:szCs w:val="20"/>
+              </w:rPr>
+              <w:t>(</w:t>
+            </w:r>
+            <w:r>
+              <w:rPr>
+                <w:sz w:val="20"/>
+                <w:szCs w:val="20"/>
+              </w:rPr>
+              <w:t>°C</w:t>
+            </w:r>
+            <w:r>
+              <w:rPr>
+                <w:sz w:val="20"/>
+                <w:szCs w:val="20"/>
+              </w:rPr>
+              <w:t>)</w:t>
             </w:r>
           </w:p>
         </w:tc>
@@ -2851,7 +5143,21 @@
                 <w:sz w:val="20"/>
                 <w:szCs w:val="20"/>
               </w:rPr>
-              <w:t>Visibility</w:t>
+              <w:t>Screen temperature (</w:t>
+            </w:r>
+            <w:r>
+              <w:rPr>
+                <w:sz w:val="20"/>
+                <w:szCs w:val="20"/>
+              </w:rPr>
+              <w:t>°C</w:t>
+            </w:r>
+            <w:r>
+              <w:rPr>
+                <w:sz w:val="20"/>
+                <w:szCs w:val="20"/>
+              </w:rPr>
+              <w:t>)</w:t>
             </w:r>
           </w:p>
         </w:tc>
@@ -2872,7 +5178,7 @@
                 <w:sz w:val="20"/>
                 <w:szCs w:val="20"/>
               </w:rPr>
-              <w:t>Used code definition</w:t>
+              <w:t>No conversion necessary</w:t>
             </w:r>
           </w:p>
         </w:tc>
@@ -2890,7 +5196,6 @@
                 <w:szCs w:val="20"/>
               </w:rPr>
             </w:pPr>
-            <w:proofErr w:type="spellStart"/>
             <w:r>
               <w:rPr>
                 <w:i/>
@@ -2898,8 +5203,73 @@
                 <w:sz w:val="20"/>
                 <w:szCs w:val="20"/>
               </w:rPr>
-              <w:t>air</w:t>
-            </w:r>
+              <w:t xml:space="preserve">wind_direction </w:t>
+            </w:r>
+            <w:r>
+              <w:rPr>
+                <w:sz w:val="20"/>
+                <w:szCs w:val="20"/>
+              </w:rPr>
+              <w:t>(degrees)</w:t>
+            </w:r>
+          </w:p>
+        </w:tc>
+        <w:tc>
+          <w:tcPr>
+            <w:tcW w:w="2126" w:type="dxa"/>
+          </w:tcPr>
+          <w:p>
+            <w:pPr>
+              <w:jc w:val="both"/>
+              <w:rPr>
+                <w:sz w:val="20"/>
+                <w:szCs w:val="20"/>
+              </w:rPr>
+            </w:pPr>
+            <w:r>
+              <w:rPr>
+                <w:sz w:val="20"/>
+                <w:szCs w:val="20"/>
+              </w:rPr>
+              <w:t>Wind direction (16-point compass)</w:t>
+            </w:r>
+          </w:p>
+        </w:tc>
+        <w:tc>
+          <w:tcPr>
+            <w:tcW w:w="3776" w:type="dxa"/>
+          </w:tcPr>
+          <w:p>
+            <w:pPr>
+              <w:jc w:val="both"/>
+              <w:rPr>
+                <w:sz w:val="20"/>
+                <w:szCs w:val="20"/>
+              </w:rPr>
+            </w:pPr>
+            <w:r>
+              <w:rPr>
+                <w:sz w:val="20"/>
+                <w:szCs w:val="20"/>
+              </w:rPr>
+              <w:t>Map degrees to compass directions, with 0 as N.</w:t>
+            </w:r>
+          </w:p>
+        </w:tc>
+      </w:tr>
+      <w:tr>
+        <w:tc>
+          <w:tcPr>
+            <w:tcW w:w="3114" w:type="dxa"/>
+          </w:tcPr>
+          <w:p>
+            <w:pPr>
+              <w:jc w:val="both"/>
+              <w:rPr>
+                <w:sz w:val="20"/>
+                <w:szCs w:val="20"/>
+              </w:rPr>
+            </w:pPr>
             <w:r>
               <w:rPr>
                 <w:i/>
@@ -2907,7 +5277,7 @@
                 <w:sz w:val="20"/>
                 <w:szCs w:val="20"/>
               </w:rPr>
-              <w:softHyphen/>
+              <w:t>wind</w:t>
             </w:r>
             <w:r>
               <w:rPr>
@@ -2916,10 +5286,8 @@
                 <w:sz w:val="20"/>
                 <w:szCs w:val="20"/>
               </w:rPr>
-              <w:softHyphen/>
-              <w:t>_temperature</w:t>
-            </w:r>
-            <w:proofErr w:type="spellEnd"/>
+              <w:t>_</w:t>
+            </w:r>
             <w:r>
               <w:rPr>
                 <w:i/>
@@ -2927,21 +5295,22 @@
                 <w:sz w:val="20"/>
                 <w:szCs w:val="20"/>
               </w:rPr>
-              <w:t xml:space="preserve"> </w:t>
-            </w:r>
-            <w:r>
-              <w:rPr>
-                <w:sz w:val="20"/>
-                <w:szCs w:val="20"/>
-              </w:rPr>
-              <w:t>(</w:t>
-            </w:r>
-            <w:r>
-              <w:rPr>
-                <w:sz w:val="20"/>
-                <w:szCs w:val="20"/>
-              </w:rPr>
-              <w:t>°C</w:t>
+              <w:t xml:space="preserve">speed </w:t>
+            </w:r>
+            <w:r>
+              <w:rPr>
+                <w:sz w:val="20"/>
+                <w:szCs w:val="20"/>
+              </w:rPr>
+              <w:t>(knots or ms</w:t>
+            </w:r>
+            <w:r>
+              <w:rPr>
+                <w:sz w:val="20"/>
+                <w:szCs w:val="20"/>
+                <w:vertAlign w:val="superscript"/>
+              </w:rPr>
+              <w:t>-1</w:t>
             </w:r>
             <w:r>
               <w:rPr>
@@ -2969,21 +5338,7 @@
                 <w:sz w:val="20"/>
                 <w:szCs w:val="20"/>
               </w:rPr>
-              <w:t>Screen temperature (</w:t>
-            </w:r>
-            <w:r>
-              <w:rPr>
-                <w:sz w:val="20"/>
-                <w:szCs w:val="20"/>
-              </w:rPr>
-              <w:t>°C</w:t>
-            </w:r>
-            <w:r>
-              <w:rPr>
-                <w:sz w:val="20"/>
-                <w:szCs w:val="20"/>
-              </w:rPr>
-              <w:t>)</w:t>
+              <w:t>Wind speed (mph)</w:t>
             </w:r>
           </w:p>
         </w:tc>
@@ -3004,7 +5359,16 @@
                 <w:sz w:val="20"/>
                 <w:szCs w:val="20"/>
               </w:rPr>
-              <w:t>No conversion necessary</w:t>
+              <w:t xml:space="preserve">MIDAS unit depends on </w:t>
+            </w:r>
+            <w:r>
+              <w:rPr>
+                <w:i/>
+                <w:iCs/>
+                <w:sz w:val="20"/>
+                <w:szCs w:val="20"/>
+              </w:rPr>
+              <w:t>wind_speed_unit_id</w:t>
             </w:r>
           </w:p>
         </w:tc>
@@ -3020,9 +5384,9 @@
               <w:rPr>
                 <w:sz w:val="20"/>
                 <w:szCs w:val="20"/>
-              </w:rPr>
-            </w:pPr>
-            <w:proofErr w:type="spellStart"/>
+                <w:vertAlign w:val="superscript"/>
+              </w:rPr>
+            </w:pPr>
             <w:r>
               <w:rPr>
                 <w:i/>
@@ -3030,9 +5394,8 @@
                 <w:sz w:val="20"/>
                 <w:szCs w:val="20"/>
               </w:rPr>
-              <w:t>wind_direction</w:t>
-            </w:r>
-            <w:proofErr w:type="spellEnd"/>
+              <w:t>q10mnt_mxgst_spd</w:t>
+            </w:r>
             <w:r>
               <w:rPr>
                 <w:i/>
@@ -3047,7 +5410,22 @@
                 <w:sz w:val="20"/>
                 <w:szCs w:val="20"/>
               </w:rPr>
-              <w:t>(degrees)</w:t>
+              <w:t>(knots or ms</w:t>
+            </w:r>
+            <w:r>
+              <w:rPr>
+                <w:sz w:val="20"/>
+                <w:szCs w:val="20"/>
+                <w:vertAlign w:val="superscript"/>
+              </w:rPr>
+              <w:t>-1</w:t>
+            </w:r>
+            <w:r>
+              <w:rPr>
+                <w:sz w:val="20"/>
+                <w:szCs w:val="20"/>
+              </w:rPr>
+              <w:t>)</w:t>
             </w:r>
           </w:p>
         </w:tc>
@@ -3068,7 +5446,7 @@
                 <w:sz w:val="20"/>
                 <w:szCs w:val="20"/>
               </w:rPr>
-              <w:t>Wind direction (16-point compass)</w:t>
+              <w:t>Wind gust (mph)</w:t>
             </w:r>
           </w:p>
         </w:tc>
@@ -3080,16 +5458,27 @@
             <w:pPr>
               <w:jc w:val="both"/>
               <w:rPr>
-                <w:sz w:val="20"/>
-                <w:szCs w:val="20"/>
-              </w:rPr>
-            </w:pPr>
-            <w:r>
-              <w:rPr>
-                <w:sz w:val="20"/>
-                <w:szCs w:val="20"/>
-              </w:rPr>
-              <w:t>Map degrees to compass directions, with 0 as N.</w:t>
+                <w:i/>
+                <w:iCs/>
+                <w:sz w:val="20"/>
+                <w:szCs w:val="20"/>
+              </w:rPr>
+            </w:pPr>
+            <w:r>
+              <w:rPr>
+                <w:sz w:val="20"/>
+                <w:szCs w:val="20"/>
+              </w:rPr>
+              <w:t xml:space="preserve">MIDAS unit depends on </w:t>
+            </w:r>
+            <w:r>
+              <w:rPr>
+                <w:i/>
+                <w:iCs/>
+                <w:sz w:val="20"/>
+                <w:szCs w:val="20"/>
+              </w:rPr>
+              <w:t>wind_speed_unit_id</w:t>
             </w:r>
           </w:p>
         </w:tc>
@@ -3103,387 +5492,146 @@
             <w:pPr>
               <w:jc w:val="both"/>
               <w:rPr>
-                <w:sz w:val="20"/>
-                <w:szCs w:val="20"/>
-              </w:rPr>
-            </w:pPr>
-            <w:proofErr w:type="spellStart"/>
-            <w:r>
-              <w:rPr>
                 <w:i/>
                 <w:iCs/>
                 <w:sz w:val="20"/>
                 <w:szCs w:val="20"/>
               </w:rPr>
-              <w:t>wind</w:t>
-            </w:r>
-            <w:r>
+            </w:pPr>
+          </w:p>
+        </w:tc>
+        <w:tc>
+          <w:tcPr>
+            <w:tcW w:w="2126" w:type="dxa"/>
+          </w:tcPr>
+          <w:p>
+            <w:pPr>
+              <w:jc w:val="both"/>
+              <w:rPr>
+                <w:sz w:val="20"/>
+                <w:szCs w:val="20"/>
+                <w:vertAlign w:val="superscript"/>
+              </w:rPr>
+            </w:pPr>
+            <w:r>
+              <w:rPr>
+                <w:sz w:val="20"/>
+                <w:szCs w:val="20"/>
+              </w:rPr>
+              <w:t>Feels-like temperature (</w:t>
+            </w:r>
+            <w:r>
+              <w:rPr>
+                <w:sz w:val="20"/>
+                <w:szCs w:val="20"/>
+              </w:rPr>
+              <w:t>°C</w:t>
+            </w:r>
+            <w:r>
+              <w:rPr>
+                <w:sz w:val="20"/>
+                <w:szCs w:val="20"/>
+              </w:rPr>
+              <w:t>)</w:t>
+            </w:r>
+          </w:p>
+        </w:tc>
+        <w:tc>
+          <w:tcPr>
+            <w:tcW w:w="3776" w:type="dxa"/>
+          </w:tcPr>
+          <w:p>
+            <w:pPr>
+              <w:jc w:val="both"/>
+              <w:rPr>
+                <w:sz w:val="20"/>
+                <w:szCs w:val="20"/>
+              </w:rPr>
+            </w:pPr>
+            <w:r>
+              <w:rPr>
+                <w:sz w:val="20"/>
+                <w:szCs w:val="20"/>
+              </w:rPr>
+              <w:t>No equivalent</w:t>
+            </w:r>
+          </w:p>
+        </w:tc>
+      </w:tr>
+      <w:tr>
+        <w:tc>
+          <w:tcPr>
+            <w:tcW w:w="3114" w:type="dxa"/>
+          </w:tcPr>
+          <w:p>
+            <w:pPr>
+              <w:jc w:val="both"/>
               <w:rPr>
                 <w:i/>
                 <w:iCs/>
                 <w:sz w:val="20"/>
                 <w:szCs w:val="20"/>
               </w:rPr>
-              <w:t>_</w:t>
-            </w:r>
-            <w:r>
+            </w:pPr>
+          </w:p>
+        </w:tc>
+        <w:tc>
+          <w:tcPr>
+            <w:tcW w:w="2126" w:type="dxa"/>
+          </w:tcPr>
+          <w:p>
+            <w:pPr>
+              <w:jc w:val="both"/>
+              <w:rPr>
+                <w:sz w:val="20"/>
+                <w:szCs w:val="20"/>
+              </w:rPr>
+            </w:pPr>
+            <w:r>
+              <w:rPr>
+                <w:sz w:val="20"/>
+                <w:szCs w:val="20"/>
+              </w:rPr>
+              <w:t>Precipitation probability (%)</w:t>
+            </w:r>
+          </w:p>
+        </w:tc>
+        <w:tc>
+          <w:tcPr>
+            <w:tcW w:w="3776" w:type="dxa"/>
+          </w:tcPr>
+          <w:p>
+            <w:pPr>
+              <w:jc w:val="both"/>
+              <w:rPr>
+                <w:sz w:val="20"/>
+                <w:szCs w:val="20"/>
+              </w:rPr>
+            </w:pPr>
+            <w:r>
+              <w:rPr>
+                <w:sz w:val="20"/>
+                <w:szCs w:val="20"/>
+              </w:rPr>
+              <w:t>Clearly nonsensical</w:t>
+            </w:r>
+          </w:p>
+        </w:tc>
+      </w:tr>
+      <w:tr>
+        <w:tc>
+          <w:tcPr>
+            <w:tcW w:w="3114" w:type="dxa"/>
+          </w:tcPr>
+          <w:p>
+            <w:pPr>
+              <w:jc w:val="both"/>
               <w:rPr>
                 <w:i/>
                 <w:iCs/>
                 <w:sz w:val="20"/>
                 <w:szCs w:val="20"/>
               </w:rPr>
-              <w:t>speed</w:t>
-            </w:r>
-            <w:proofErr w:type="spellEnd"/>
-            <w:r>
-              <w:rPr>
-                <w:i/>
-                <w:iCs/>
-                <w:sz w:val="20"/>
-                <w:szCs w:val="20"/>
-              </w:rPr>
-              <w:t xml:space="preserve"> </w:t>
-            </w:r>
-            <w:r>
-              <w:rPr>
-                <w:sz w:val="20"/>
-                <w:szCs w:val="20"/>
-              </w:rPr>
-              <w:t>(knots or ms</w:t>
-            </w:r>
-            <w:r>
-              <w:rPr>
-                <w:sz w:val="20"/>
-                <w:szCs w:val="20"/>
-                <w:vertAlign w:val="superscript"/>
-              </w:rPr>
-              <w:t>-1</w:t>
-            </w:r>
-            <w:r>
-              <w:rPr>
-                <w:sz w:val="20"/>
-                <w:szCs w:val="20"/>
-              </w:rPr>
-              <w:t>)</w:t>
-            </w:r>
-          </w:p>
-        </w:tc>
-        <w:tc>
-          <w:tcPr>
-            <w:tcW w:w="2126" w:type="dxa"/>
-          </w:tcPr>
-          <w:p>
-            <w:pPr>
-              <w:jc w:val="both"/>
-              <w:rPr>
-                <w:sz w:val="20"/>
-                <w:szCs w:val="20"/>
-              </w:rPr>
-            </w:pPr>
-            <w:r>
-              <w:rPr>
-                <w:sz w:val="20"/>
-                <w:szCs w:val="20"/>
-              </w:rPr>
-              <w:t>Wind speed (mph)</w:t>
-            </w:r>
-          </w:p>
-        </w:tc>
-        <w:tc>
-          <w:tcPr>
-            <w:tcW w:w="3776" w:type="dxa"/>
-          </w:tcPr>
-          <w:p>
-            <w:pPr>
-              <w:jc w:val="both"/>
-              <w:rPr>
-                <w:sz w:val="20"/>
-                <w:szCs w:val="20"/>
-              </w:rPr>
-            </w:pPr>
-            <w:r>
-              <w:rPr>
-                <w:sz w:val="20"/>
-                <w:szCs w:val="20"/>
-              </w:rPr>
-              <w:t xml:space="preserve">MIDAS unit depends on </w:t>
-            </w:r>
-            <w:proofErr w:type="spellStart"/>
-            <w:r>
-              <w:rPr>
-                <w:i/>
-                <w:iCs/>
-                <w:sz w:val="20"/>
-                <w:szCs w:val="20"/>
-              </w:rPr>
-              <w:t>wind_speed_unit_id</w:t>
-            </w:r>
-            <w:proofErr w:type="spellEnd"/>
-          </w:p>
-        </w:tc>
-      </w:tr>
-      <w:tr>
-        <w:tc>
-          <w:tcPr>
-            <w:tcW w:w="3114" w:type="dxa"/>
-          </w:tcPr>
-          <w:p>
-            <w:pPr>
-              <w:jc w:val="both"/>
-              <w:rPr>
-                <w:sz w:val="20"/>
-                <w:szCs w:val="20"/>
-                <w:vertAlign w:val="superscript"/>
-              </w:rPr>
-            </w:pPr>
-            <w:r>
-              <w:rPr>
-                <w:i/>
-                <w:iCs/>
-                <w:sz w:val="20"/>
-                <w:szCs w:val="20"/>
-              </w:rPr>
-              <w:t>q10mnt_mxgst_spd</w:t>
-            </w:r>
-            <w:r>
-              <w:rPr>
-                <w:i/>
-                <w:iCs/>
-                <w:sz w:val="20"/>
-                <w:szCs w:val="20"/>
-              </w:rPr>
-              <w:t xml:space="preserve"> </w:t>
-            </w:r>
-            <w:r>
-              <w:rPr>
-                <w:sz w:val="20"/>
-                <w:szCs w:val="20"/>
-              </w:rPr>
-              <w:t>(knots or ms</w:t>
-            </w:r>
-            <w:r>
-              <w:rPr>
-                <w:sz w:val="20"/>
-                <w:szCs w:val="20"/>
-                <w:vertAlign w:val="superscript"/>
-              </w:rPr>
-              <w:t>-1</w:t>
-            </w:r>
-            <w:r>
-              <w:rPr>
-                <w:sz w:val="20"/>
-                <w:szCs w:val="20"/>
-              </w:rPr>
-              <w:t>)</w:t>
-            </w:r>
-          </w:p>
-        </w:tc>
-        <w:tc>
-          <w:tcPr>
-            <w:tcW w:w="2126" w:type="dxa"/>
-          </w:tcPr>
-          <w:p>
-            <w:pPr>
-              <w:jc w:val="both"/>
-              <w:rPr>
-                <w:sz w:val="20"/>
-                <w:szCs w:val="20"/>
-              </w:rPr>
-            </w:pPr>
-            <w:r>
-              <w:rPr>
-                <w:sz w:val="20"/>
-                <w:szCs w:val="20"/>
-              </w:rPr>
-              <w:t>Wind gust (mph)</w:t>
-            </w:r>
-          </w:p>
-        </w:tc>
-        <w:tc>
-          <w:tcPr>
-            <w:tcW w:w="3776" w:type="dxa"/>
-          </w:tcPr>
-          <w:p>
-            <w:pPr>
-              <w:jc w:val="both"/>
-              <w:rPr>
-                <w:i/>
-                <w:iCs/>
-                <w:sz w:val="20"/>
-                <w:szCs w:val="20"/>
-              </w:rPr>
-            </w:pPr>
-            <w:r>
-              <w:rPr>
-                <w:sz w:val="20"/>
-                <w:szCs w:val="20"/>
-              </w:rPr>
-              <w:t xml:space="preserve">MIDAS unit depends on </w:t>
-            </w:r>
-            <w:proofErr w:type="spellStart"/>
-            <w:r>
-              <w:rPr>
-                <w:i/>
-                <w:iCs/>
-                <w:sz w:val="20"/>
-                <w:szCs w:val="20"/>
-              </w:rPr>
-              <w:t>wind_speed_unit_id</w:t>
-            </w:r>
-            <w:proofErr w:type="spellEnd"/>
-          </w:p>
-        </w:tc>
-      </w:tr>
-      <w:tr>
-        <w:tc>
-          <w:tcPr>
-            <w:tcW w:w="3114" w:type="dxa"/>
-          </w:tcPr>
-          <w:p>
-            <w:pPr>
-              <w:jc w:val="both"/>
-              <w:rPr>
-                <w:i/>
-                <w:iCs/>
-                <w:sz w:val="20"/>
-                <w:szCs w:val="20"/>
-              </w:rPr>
-            </w:pPr>
-          </w:p>
-        </w:tc>
-        <w:tc>
-          <w:tcPr>
-            <w:tcW w:w="2126" w:type="dxa"/>
-          </w:tcPr>
-          <w:p>
-            <w:pPr>
-              <w:jc w:val="both"/>
-              <w:rPr>
-                <w:sz w:val="20"/>
-                <w:szCs w:val="20"/>
-                <w:vertAlign w:val="superscript"/>
-              </w:rPr>
-            </w:pPr>
-            <w:r>
-              <w:rPr>
-                <w:sz w:val="20"/>
-                <w:szCs w:val="20"/>
-              </w:rPr>
-              <w:t>Feels-like temperature (</w:t>
-            </w:r>
-            <w:r>
-              <w:rPr>
-                <w:sz w:val="20"/>
-                <w:szCs w:val="20"/>
-              </w:rPr>
-              <w:t>°C</w:t>
-            </w:r>
-            <w:r>
-              <w:rPr>
-                <w:sz w:val="20"/>
-                <w:szCs w:val="20"/>
-              </w:rPr>
-              <w:t>)</w:t>
-            </w:r>
-          </w:p>
-        </w:tc>
-        <w:tc>
-          <w:tcPr>
-            <w:tcW w:w="3776" w:type="dxa"/>
-          </w:tcPr>
-          <w:p>
-            <w:pPr>
-              <w:jc w:val="both"/>
-              <w:rPr>
-                <w:sz w:val="20"/>
-                <w:szCs w:val="20"/>
-              </w:rPr>
-            </w:pPr>
-            <w:r>
-              <w:rPr>
-                <w:sz w:val="20"/>
-                <w:szCs w:val="20"/>
-              </w:rPr>
-              <w:t>No equivalent</w:t>
-            </w:r>
-          </w:p>
-        </w:tc>
-      </w:tr>
-      <w:tr>
-        <w:tc>
-          <w:tcPr>
-            <w:tcW w:w="3114" w:type="dxa"/>
-          </w:tcPr>
-          <w:p>
-            <w:pPr>
-              <w:jc w:val="both"/>
-              <w:rPr>
-                <w:i/>
-                <w:iCs/>
-                <w:sz w:val="20"/>
-                <w:szCs w:val="20"/>
-              </w:rPr>
-            </w:pPr>
-          </w:p>
-        </w:tc>
-        <w:tc>
-          <w:tcPr>
-            <w:tcW w:w="2126" w:type="dxa"/>
-          </w:tcPr>
-          <w:p>
-            <w:pPr>
-              <w:jc w:val="both"/>
-              <w:rPr>
-                <w:sz w:val="20"/>
-                <w:szCs w:val="20"/>
-              </w:rPr>
-            </w:pPr>
-            <w:r>
-              <w:rPr>
-                <w:sz w:val="20"/>
-                <w:szCs w:val="20"/>
-              </w:rPr>
-              <w:t>Precipitation probability (%)</w:t>
-            </w:r>
-          </w:p>
-        </w:tc>
-        <w:tc>
-          <w:tcPr>
-            <w:tcW w:w="3776" w:type="dxa"/>
-          </w:tcPr>
-          <w:p>
-            <w:pPr>
-              <w:jc w:val="both"/>
-              <w:rPr>
-                <w:sz w:val="20"/>
-                <w:szCs w:val="20"/>
-              </w:rPr>
-            </w:pPr>
-            <w:r>
-              <w:rPr>
-                <w:sz w:val="20"/>
-                <w:szCs w:val="20"/>
-              </w:rPr>
-              <w:t>Clearly nonsensical</w:t>
-            </w:r>
-          </w:p>
-        </w:tc>
-      </w:tr>
-      <w:tr>
-        <w:tc>
-          <w:tcPr>
-            <w:tcW w:w="3114" w:type="dxa"/>
-          </w:tcPr>
-          <w:p>
-            <w:pPr>
-              <w:jc w:val="both"/>
-              <w:rPr>
-                <w:i/>
-                <w:iCs/>
-                <w:sz w:val="20"/>
-                <w:szCs w:val="20"/>
-              </w:rPr>
             </w:pPr>
           </w:p>
         </w:tc>
@@ -3593,89 +5741,129 @@
           <w:szCs w:val="20"/>
         </w:rPr>
       </w:pPr>
-      <w:bookmarkStart w:id="1" w:name="_GoBack"/>
-      <w:bookmarkEnd w:id="1"/>
-    </w:p>
-    <w:p>
-      <w:pPr>
-        <w:jc w:val="both"/>
-        <w:rPr>
-          <w:sz w:val="20"/>
-          <w:szCs w:val="20"/>
-        </w:rPr>
-      </w:pPr>
-    </w:p>
-    <w:p>
-      <w:pPr>
-        <w:jc w:val="both"/>
-        <w:rPr>
-          <w:sz w:val="20"/>
-          <w:szCs w:val="20"/>
-        </w:rPr>
-      </w:pPr>
-    </w:p>
-    <w:p>
-      <w:pPr>
-        <w:jc w:val="both"/>
-        <w:rPr>
-          <w:sz w:val="20"/>
-          <w:szCs w:val="20"/>
-        </w:rPr>
-      </w:pPr>
-    </w:p>
-    <w:p>
-      <w:pPr>
-        <w:jc w:val="both"/>
-        <w:rPr>
-          <w:sz w:val="20"/>
-          <w:szCs w:val="20"/>
-        </w:rPr>
-      </w:pPr>
-    </w:p>
-    <w:p>
-      <w:pPr>
-        <w:jc w:val="both"/>
-        <w:rPr>
-          <w:sz w:val="20"/>
-          <w:szCs w:val="20"/>
-        </w:rPr>
-      </w:pPr>
-    </w:p>
-    <w:p>
-      <w:pPr>
-        <w:jc w:val="both"/>
-        <w:rPr>
-          <w:sz w:val="20"/>
-          <w:szCs w:val="20"/>
-        </w:rPr>
-      </w:pPr>
-    </w:p>
-    <w:p>
-      <w:pPr>
-        <w:jc w:val="both"/>
-        <w:rPr>
-          <w:sz w:val="20"/>
-          <w:szCs w:val="20"/>
-        </w:rPr>
-      </w:pPr>
-    </w:p>
-    <w:p>
-      <w:pPr>
-        <w:jc w:val="both"/>
-        <w:rPr>
-          <w:sz w:val="20"/>
-          <w:szCs w:val="20"/>
-        </w:rPr>
-      </w:pPr>
-    </w:p>
-    <w:p>
-      <w:pPr>
-        <w:jc w:val="both"/>
-        <w:rPr>
-          <w:sz w:val="20"/>
-          <w:szCs w:val="20"/>
-        </w:rPr>
-      </w:pPr>
+    </w:p>
+    <w:p>
+      <w:pPr>
+        <w:jc w:val="both"/>
+        <w:rPr>
+          <w:sz w:val="20"/>
+          <w:szCs w:val="20"/>
+        </w:rPr>
+      </w:pPr>
+    </w:p>
+    <w:p>
+      <w:pPr>
+        <w:jc w:val="both"/>
+        <w:rPr>
+          <w:sz w:val="20"/>
+          <w:szCs w:val="20"/>
+        </w:rPr>
+      </w:pPr>
+    </w:p>
+    <w:p>
+      <w:pPr>
+        <w:jc w:val="both"/>
+        <w:rPr>
+          <w:sz w:val="20"/>
+          <w:szCs w:val="20"/>
+        </w:rPr>
+      </w:pPr>
+    </w:p>
+    <w:p>
+      <w:pPr>
+        <w:jc w:val="both"/>
+        <w:rPr>
+          <w:sz w:val="20"/>
+          <w:szCs w:val="20"/>
+        </w:rPr>
+      </w:pPr>
+    </w:p>
+    <w:p>
+      <w:pPr>
+        <w:jc w:val="both"/>
+        <w:rPr>
+          <w:sz w:val="20"/>
+          <w:szCs w:val="20"/>
+        </w:rPr>
+      </w:pPr>
+    </w:p>
+    <w:p>
+      <w:pPr>
+        <w:jc w:val="both"/>
+        <w:rPr>
+          <w:sz w:val="20"/>
+          <w:szCs w:val="20"/>
+        </w:rPr>
+      </w:pPr>
+    </w:p>
+    <w:p>
+      <w:pPr>
+        <w:jc w:val="both"/>
+        <w:rPr>
+          <w:sz w:val="20"/>
+          <w:szCs w:val="20"/>
+        </w:rPr>
+      </w:pPr>
+    </w:p>
+    <w:p>
+      <w:pPr>
+        <w:jc w:val="both"/>
+        <w:rPr>
+          <w:sz w:val="20"/>
+          <w:szCs w:val="20"/>
+        </w:rPr>
+      </w:pPr>
+    </w:p>
+    <w:p>
+      <w:pPr>
+        <w:jc w:val="both"/>
+        <w:rPr>
+          <w:b/>
+          <w:bCs/>
+          <w:sz w:val="24"/>
+          <w:szCs w:val="24"/>
+        </w:rPr>
+      </w:pPr>
+      <w:r>
+        <w:rPr>
+          <w:b/>
+          <w:bCs/>
+          <w:sz w:val="24"/>
+          <w:szCs w:val="24"/>
+        </w:rPr>
+        <w:t>Transforming location</w:t>
+      </w:r>
+    </w:p>
+    <w:p>
+      <w:pPr>
+        <w:jc w:val="both"/>
+        <w:rPr>
+          <w:sz w:val="20"/>
+          <w:szCs w:val="20"/>
+        </w:rPr>
+      </w:pPr>
+      <w:r>
+        <w:rPr>
+          <w:sz w:val="20"/>
+          <w:szCs w:val="20"/>
+        </w:rPr>
+        <w:t>There are 2563 railway stations in the UK</w:t>
+      </w:r>
+      <w:r>
+        <w:rPr>
+          <w:rStyle w:val="FootnoteReference"/>
+          <w:sz w:val="20"/>
+          <w:szCs w:val="20"/>
+        </w:rPr>
+        <w:footnoteReference w:id="4"/>
+      </w:r>
+      <w:r>
+        <w:rPr>
+          <w:sz w:val="20"/>
+          <w:szCs w:val="20"/>
+        </w:rPr>
+        <w:t xml:space="preserve">. The discrepancy is </w:t>
+      </w:r>
     </w:p>
     <w:p>
       <w:pPr>
@@ -3827,6 +6015,7 @@
           <w:sz w:val="20"/>
           <w:szCs w:val="20"/>
         </w:rPr>
+        <w:lastRenderedPageBreak/>
         <w:t>Loading is the simplest stage. It is simply the storing of data in a format accessible for future usage.</w:t>
       </w:r>
       <w:r>
@@ -4051,7 +6240,6 @@
           <w:sz w:val="24"/>
           <w:szCs w:val="24"/>
         </w:rPr>
-        <w:lastRenderedPageBreak/>
         <w:t>Sources</w:t>
       </w:r>
     </w:p>
@@ -4396,6 +6584,25 @@
       </w:r>
       <w:r>
         <w:t>https://www.metoffice.gov.uk/services/data/datapoint/code-definitions</w:t>
+      </w:r>
+    </w:p>
+  </w:footnote>
+  <w:footnote w:id="4">
+    <w:p>
+      <w:pPr>
+        <w:pStyle w:val="FootnoteText"/>
+      </w:pPr>
+      <w:r>
+        <w:rPr>
+          <w:rStyle w:val="FootnoteReference"/>
+        </w:rPr>
+        <w:footnoteRef/>
+      </w:r>
+      <w:r>
+        <w:t xml:space="preserve"> </w:t>
+      </w:r>
+      <w:r>
+        <w:t>https://web.archive.org/web/20180907144642/https://dataportal.orr.gov.uk/displayreport/report/html/640e836d-8863-4243-b794-df1abae05639</w:t>
       </w:r>
     </w:p>
   </w:footnote>
@@ -5588,7 +7795,7 @@
 </file>
 
 <file path=customXml/itemProps1.xml><?xml version="1.0" encoding="utf-8"?>
-<ds:datastoreItem xmlns:ds="http://schemas.openxmlformats.org/officeDocument/2006/customXml" ds:itemID="{8813FF9F-A6AD-426F-AF8F-3EEEBF864539}">
+<ds:datastoreItem xmlns:ds="http://schemas.openxmlformats.org/officeDocument/2006/customXml" ds:itemID="{D494D1AC-AD63-4A5D-9F69-665E6425B3F3}">
   <ds:schemaRefs>
     <ds:schemaRef ds:uri="http://schemas.openxmlformats.org/officeDocument/2006/bibliography"/>
   </ds:schemaRefs>

</xml_diff>

<commit_message>
Bugfixes for using D drive.
</commit_message>
<xml_diff>
--- a/final/etl.docx
+++ b/final/etl.docx
@@ -12,8 +12,6 @@
           <w:szCs w:val="32"/>
         </w:rPr>
       </w:pPr>
-      <w:bookmarkStart w:id="0" w:name="_GoBack"/>
-      <w:bookmarkEnd w:id="0"/>
       <w:r>
         <w:rPr>
           <w:b/>
@@ -1100,7 +1098,7 @@
           <w:szCs w:val="20"/>
         </w:rPr>
       </w:pPr>
-      <w:bookmarkStart w:id="1" w:name="_Hlk35872678"/>
+      <w:bookmarkStart w:id="0" w:name="_Hlk35872678"/>
       <w:r>
         <w:rPr>
           <w:sz w:val="20"/>
@@ -1310,7 +1308,7 @@
         <w:t xml:space="preserve"> to produce a CSV. Some processing is done here: latitudes and longitudes are converted to floats, station IDs to integers, and headers to standard Pythonic form. </w:t>
       </w:r>
     </w:p>
-    <w:bookmarkEnd w:id="1"/>
+    <w:bookmarkEnd w:id="0"/>
     <w:p>
       <w:pPr>
         <w:jc w:val="both"/>
@@ -7013,6 +7011,120 @@
         </w:rPr>
         <w:t xml:space="preserve">Each row should be a train. We merge on UID, for each day. We identify the origin and terminus of each train, and calculate the delay using the scheduled values. We use the origin and destination locations to identify the closest weather station, and from there we add information on the weather experienced at the start and end of a train’s journey. </w:t>
       </w:r>
+    </w:p>
+    <w:p>
+      <w:pPr>
+        <w:jc w:val="both"/>
+        <w:rPr>
+          <w:sz w:val="20"/>
+          <w:szCs w:val="20"/>
+        </w:rPr>
+      </w:pPr>
+      <w:r>
+        <w:rPr>
+          <w:sz w:val="20"/>
+          <w:szCs w:val="20"/>
+        </w:rPr>
+        <w:t xml:space="preserve">Without weather, location is also unnecessary, and so the task is greatly simplified. Two columns are added to the ‘schedule’ </w:t>
+      </w:r>
+      <w:proofErr w:type="spellStart"/>
+      <w:r>
+        <w:rPr>
+          <w:sz w:val="20"/>
+          <w:szCs w:val="20"/>
+        </w:rPr>
+        <w:t>dataframe</w:t>
+      </w:r>
+      <w:proofErr w:type="spellEnd"/>
+      <w:r>
+        <w:rPr>
+          <w:sz w:val="20"/>
+          <w:szCs w:val="20"/>
+        </w:rPr>
+        <w:t>: the actual time of arrival (at the destination; ‘</w:t>
+      </w:r>
+      <w:proofErr w:type="spellStart"/>
+      <w:r>
+        <w:rPr>
+          <w:sz w:val="20"/>
+          <w:szCs w:val="20"/>
+        </w:rPr>
+        <w:t>ata</w:t>
+      </w:r>
+      <w:proofErr w:type="spellEnd"/>
+      <w:r>
+        <w:rPr>
+          <w:sz w:val="20"/>
+          <w:szCs w:val="20"/>
+        </w:rPr>
+        <w:t>’) and the actual time of departure (from the origin; ‘</w:t>
+      </w:r>
+      <w:proofErr w:type="spellStart"/>
+      <w:r>
+        <w:rPr>
+          <w:sz w:val="20"/>
+          <w:szCs w:val="20"/>
+        </w:rPr>
+        <w:t>atd</w:t>
+      </w:r>
+      <w:proofErr w:type="spellEnd"/>
+      <w:r>
+        <w:rPr>
+          <w:sz w:val="20"/>
+          <w:szCs w:val="20"/>
+        </w:rPr>
+        <w:t>’). The UIDs from ‘schedule’ are used to select records from ‘movement’. Those with TIPLOCs matching the ‘origin’ and ‘destination’ in ‘schedule’ are used to fill in the ‘</w:t>
+      </w:r>
+      <w:proofErr w:type="spellStart"/>
+      <w:r>
+        <w:rPr>
+          <w:sz w:val="20"/>
+          <w:szCs w:val="20"/>
+        </w:rPr>
+        <w:t>ata</w:t>
+      </w:r>
+      <w:proofErr w:type="spellEnd"/>
+      <w:r>
+        <w:rPr>
+          <w:sz w:val="20"/>
+          <w:szCs w:val="20"/>
+        </w:rPr>
+        <w:t>’ and ‘</w:t>
+      </w:r>
+      <w:proofErr w:type="spellStart"/>
+      <w:r>
+        <w:rPr>
+          <w:sz w:val="20"/>
+          <w:szCs w:val="20"/>
+        </w:rPr>
+        <w:t>atd</w:t>
+      </w:r>
+      <w:proofErr w:type="spellEnd"/>
+      <w:r>
+        <w:rPr>
+          <w:sz w:val="20"/>
+          <w:szCs w:val="20"/>
+        </w:rPr>
+        <w:t xml:space="preserve">’ respectively. There is plenty of scope for error here, in particular ‘schedule’ UIDs not in ‘movement’ and mismatching TIPLOCs between the ‘schedule’ and ‘movement’ </w:t>
+      </w:r>
+      <w:proofErr w:type="spellStart"/>
+      <w:r>
+        <w:rPr>
+          <w:sz w:val="20"/>
+          <w:szCs w:val="20"/>
+        </w:rPr>
+        <w:t>dataframes</w:t>
+      </w:r>
+      <w:proofErr w:type="spellEnd"/>
+      <w:r>
+        <w:rPr>
+          <w:sz w:val="20"/>
+          <w:szCs w:val="20"/>
+        </w:rPr>
+        <w:t>. These issues cannot be resolved. They are believed to be the result of two planning processes which generate, or modify, schedules: VSTP and STP. In short, it is possible there exists trains in ‘movement’ with no corresponding metadata in ‘schedule’, corresponding to schedules created by VSTP and STP, and vice versa, corresponding to schedules cancelled by either of the two. However, there are still a significant number of rows per day</w:t>
+      </w:r>
+      <w:bookmarkStart w:id="1" w:name="_GoBack"/>
+      <w:bookmarkEnd w:id="1"/>
     </w:p>
     <w:p>
       <w:pPr>
@@ -8768,7 +8880,7 @@
 </file>
 
 <file path=customXml/itemProps1.xml><?xml version="1.0" encoding="utf-8"?>
-<ds:datastoreItem xmlns:ds="http://schemas.openxmlformats.org/officeDocument/2006/customXml" ds:itemID="{2B65968F-3ACA-4DB8-94D9-1B886C501A1E}">
+<ds:datastoreItem xmlns:ds="http://schemas.openxmlformats.org/officeDocument/2006/customXml" ds:itemID="{D508A083-F3EB-4DB9-9DE5-B7FB99B0A67D}">
   <ds:schemaRefs>
     <ds:schemaRef ds:uri="http://schemas.openxmlformats.org/officeDocument/2006/bibliography"/>
   </ds:schemaRefs>

</xml_diff>